<commit_message>
Started a good idea for a solution
</commit_message>
<xml_diff>
--- a/part_3_lab_2/Choroscin_Mikowski_IOiJZ_Lab_3_5.docx
+++ b/part_3_lab_2/Choroscin_Mikowski_IOiJZ_Lab_3_5.docx
@@ -132,7 +132,6 @@
           <w:bookmarkStart w:id="0" w:name="_Toc531861762"/>
           <w:bookmarkStart w:id="1" w:name="_Toc532599338"/>
           <w:bookmarkStart w:id="2" w:name="_Toc532732745"/>
-          <w:proofErr w:type="gramStart"/>
           <w:r>
             <w:rPr>
               <w:sz w:val="24"/>
@@ -153,7 +152,6 @@
           <w:bookmarkEnd w:id="0"/>
           <w:bookmarkEnd w:id="1"/>
           <w:bookmarkEnd w:id="2"/>
-          <w:proofErr w:type="gramEnd"/>
           <w:r>
             <w:rPr>
               <w:rFonts w:eastAsia="Times New Roman"/>
@@ -169,7 +167,6 @@
               <w:lang w:eastAsia="pl-PL"/>
             </w:rPr>
           </w:pPr>
-          <w:proofErr w:type="gramStart"/>
           <w:r>
             <w:rPr>
               <w:sz w:val="24"/>
@@ -194,7 +191,6 @@
             </w:rPr>
             <w:t xml:space="preserve">   </w:t>
           </w:r>
-          <w:proofErr w:type="gramEnd"/>
           <w:r>
             <w:rPr>
               <w:rFonts w:eastAsia="Times New Roman"/>
@@ -4364,13 +4360,13 @@
         </w:rPr>
         <w:fldChar w:fldCharType="separate"/>
       </w:r>
-      <w:hyperlink w:anchor="_Toc41001908" w:history="1">
+      <w:hyperlink w:anchor="_Toc41693478" w:history="1">
         <w:r>
           <w:rPr>
             <w:rStyle w:val="Hyperlink"/>
             <w:noProof/>
           </w:rPr>
-          <w:t>Rysunek 6.1Przebieg zmienności wartości funkcji dopasowania najlepszego osobnika i średniej dla całej populacji w zależności od pokolenia dla przykładowego uruchomienia algorytmu genetycznego dla funkcji Hosaki.</w:t>
+          <w:t>Rysunek 1 Wykres funkcji Schuberta</w:t>
         </w:r>
         <w:r>
           <w:rPr>
@@ -4391,7 +4387,7 @@
             <w:noProof/>
             <w:webHidden/>
           </w:rPr>
-          <w:instrText xml:space="preserve"> PAGEREF _Toc41001908 \h </w:instrText>
+          <w:instrText xml:space="preserve"> PAGEREF _Toc41693478 \h </w:instrText>
         </w:r>
         <w:r>
           <w:rPr>
@@ -4411,7 +4407,7 @@
             <w:noProof/>
             <w:webHidden/>
           </w:rPr>
-          <w:t>12</w:t>
+          <w:t>6</w:t>
         </w:r>
         <w:r>
           <w:rPr>
@@ -4433,13 +4429,13 @@
           <w:lang w:eastAsia="pl-PL"/>
         </w:rPr>
       </w:pPr>
-      <w:hyperlink w:anchor="_Toc41001909" w:history="1">
+      <w:hyperlink w:anchor="_Toc41693479" w:history="1">
         <w:r>
           <w:rPr>
             <w:rStyle w:val="Hyperlink"/>
             <w:noProof/>
           </w:rPr>
-          <w:t>Rysunek 6.2 Przebieg dla innego uruchomienia (też dla funkcji Hosaki).</w:t>
+          <w:t>Rysunek 2 Temperaturowy wykres funkcji Schuberta</w:t>
         </w:r>
         <w:r>
           <w:rPr>
@@ -4460,7 +4456,7 @@
             <w:noProof/>
             <w:webHidden/>
           </w:rPr>
-          <w:instrText xml:space="preserve"> PAGEREF _Toc41001909 \h </w:instrText>
+          <w:instrText xml:space="preserve"> PAGEREF _Toc41693479 \h </w:instrText>
         </w:r>
         <w:r>
           <w:rPr>
@@ -4480,7 +4476,7 @@
             <w:noProof/>
             <w:webHidden/>
           </w:rPr>
-          <w:t>12</w:t>
+          <w:t>7</w:t>
         </w:r>
         <w:r>
           <w:rPr>
@@ -4490,6 +4486,47 @@
           <w:fldChar w:fldCharType="end"/>
         </w:r>
       </w:hyperlink>
+    </w:p>
+    <w:p>
+      <w:pPr>
+        <w:rPr>
+          <w:lang w:val="en-GB"/>
+        </w:rPr>
+      </w:pPr>
+      <w:r>
+        <w:rPr>
+          <w:lang w:val="en-GB"/>
+        </w:rPr>
+        <w:fldChar w:fldCharType="end"/>
+      </w:r>
+    </w:p>
+    <w:p>
+      <w:pPr>
+        <w:pStyle w:val="Heading1"/>
+        <w:numPr>
+          <w:ilvl w:val="0"/>
+          <w:numId w:val="0"/>
+        </w:numPr>
+        <w:ind w:left="432" w:hanging="432"/>
+        <w:rPr>
+          <w:lang w:val="en-GB"/>
+        </w:rPr>
+      </w:pPr>
+      <w:r>
+        <w:br w:type="page"/>
+      </w:r>
+      <w:r>
+        <w:rPr>
+          <w:lang w:val="en-GB"/>
+        </w:rPr>
+        <w:lastRenderedPageBreak/>
+        <w:t xml:space="preserve"> </w:t>
+      </w:r>
+      <w:bookmarkStart w:id="4" w:name="_Toc41468893"/>
+      <w:r>
+        <w:t>Spis listingów</w:t>
+      </w:r>
+      <w:bookmarkEnd w:id="4"/>
     </w:p>
     <w:p>
       <w:pPr>
@@ -4502,13 +4539,22 @@
           <w:lang w:eastAsia="pl-PL"/>
         </w:rPr>
       </w:pPr>
-      <w:hyperlink w:anchor="_Toc41001910" w:history="1">
+      <w:r>
+        <w:fldChar w:fldCharType="begin"/>
+      </w:r>
+      <w:r>
+        <w:instrText xml:space="preserve"> TOC \h \z \c "Listing" </w:instrText>
+      </w:r>
+      <w:r>
+        <w:fldChar w:fldCharType="separate"/>
+      </w:r>
+      <w:hyperlink w:anchor="_Toc41004929" w:history="1">
         <w:r>
           <w:rPr>
             <w:rStyle w:val="Hyperlink"/>
             <w:noProof/>
           </w:rPr>
-          <w:t>Rysunek 6.3 Zależność wartości funkcji celu Schuberta od liczebności populacji</w:t>
+          <w:t>Listing 8.1 Kod funkcji objective.fun.of</w:t>
         </w:r>
         <w:r>
           <w:rPr>
@@ -4529,7 +4575,7 @@
             <w:noProof/>
             <w:webHidden/>
           </w:rPr>
-          <w:instrText xml:space="preserve"> PAGEREF _Toc41001910 \h </w:instrText>
+          <w:instrText xml:space="preserve"> PAGEREF _Toc41004929 \h </w:instrText>
         </w:r>
         <w:r>
           <w:rPr>
@@ -4549,7 +4595,7 @@
             <w:noProof/>
             <w:webHidden/>
           </w:rPr>
-          <w:t>13</w:t>
+          <w:t>30</w:t>
         </w:r>
         <w:r>
           <w:rPr>
@@ -4571,13 +4617,13 @@
           <w:lang w:eastAsia="pl-PL"/>
         </w:rPr>
       </w:pPr>
-      <w:hyperlink w:anchor="_Toc41001911" w:history="1">
+      <w:hyperlink w:anchor="_Toc41004930" w:history="1">
         <w:r>
           <w:rPr>
             <w:rStyle w:val="Hyperlink"/>
             <w:noProof/>
           </w:rPr>
-          <w:t>Rysunek 6.4 Zależność wartości funkcji celu Hosaki od liczebności populacji</w:t>
+          <w:t>Listing 8.2 Kod funkcji objective.fun.get</w:t>
         </w:r>
         <w:r>
           <w:rPr>
@@ -4598,7 +4644,7 @@
             <w:noProof/>
             <w:webHidden/>
           </w:rPr>
-          <w:instrText xml:space="preserve"> PAGEREF _Toc41001911 \h </w:instrText>
+          <w:instrText xml:space="preserve"> PAGEREF _Toc41004930 \h </w:instrText>
         </w:r>
         <w:r>
           <w:rPr>
@@ -4618,7 +4664,7 @@
             <w:noProof/>
             <w:webHidden/>
           </w:rPr>
-          <w:t>13</w:t>
+          <w:t>30</w:t>
         </w:r>
         <w:r>
           <w:rPr>
@@ -4640,13 +4686,14 @@
           <w:lang w:eastAsia="pl-PL"/>
         </w:rPr>
       </w:pPr>
-      <w:hyperlink w:anchor="_Toc41001912" w:history="1">
+      <w:hyperlink w:anchor="_Toc41004931" w:history="1">
         <w:r>
           <w:rPr>
             <w:rStyle w:val="Hyperlink"/>
             <w:noProof/>
-          </w:rPr>
-          <w:t>Rysunek 6.5 Zależność wartości funkcji celu Schuberta dla najlepszego osobnika z populacji oraz średniej wartości dla calej populacji w zależności od liczby pokoleń</w:t>
+            <w:lang w:val="en-GB"/>
+          </w:rPr>
+          <w:t>Listing 8.3 Kod funkcji objective.fun.plot</w:t>
         </w:r>
         <w:r>
           <w:rPr>
@@ -4667,7 +4714,7 @@
             <w:noProof/>
             <w:webHidden/>
           </w:rPr>
-          <w:instrText xml:space="preserve"> PAGEREF _Toc41001912 \h </w:instrText>
+          <w:instrText xml:space="preserve"> PAGEREF _Toc41004931 \h </w:instrText>
         </w:r>
         <w:r>
           <w:rPr>
@@ -4687,7 +4734,7 @@
             <w:noProof/>
             <w:webHidden/>
           </w:rPr>
-          <w:t>15</w:t>
+          <w:t>31</w:t>
         </w:r>
         <w:r>
           <w:rPr>
@@ -4709,13 +4756,13 @@
           <w:lang w:eastAsia="pl-PL"/>
         </w:rPr>
       </w:pPr>
-      <w:hyperlink w:anchor="_Toc41001913" w:history="1">
+      <w:hyperlink w:anchor="_Toc41004932" w:history="1">
         <w:r>
           <w:rPr>
             <w:rStyle w:val="Hyperlink"/>
             <w:noProof/>
           </w:rPr>
-          <w:t>Rysunek 6.6 Powiększenie wykresu dla najlepszego osobnika</w:t>
+          <w:t>Listing 8.4 Kod funkcji GA.run.iterations</w:t>
         </w:r>
         <w:r>
           <w:rPr>
@@ -4736,7 +4783,7 @@
             <w:noProof/>
             <w:webHidden/>
           </w:rPr>
-          <w:instrText xml:space="preserve"> PAGEREF _Toc41001913 \h </w:instrText>
+          <w:instrText xml:space="preserve"> PAGEREF _Toc41004932 \h </w:instrText>
         </w:r>
         <w:r>
           <w:rPr>
@@ -4756,7 +4803,7 @@
             <w:noProof/>
             <w:webHidden/>
           </w:rPr>
-          <w:t>15</w:t>
+          <w:t>31</w:t>
         </w:r>
         <w:r>
           <w:rPr>
@@ -4778,13 +4825,13 @@
           <w:lang w:eastAsia="pl-PL"/>
         </w:rPr>
       </w:pPr>
-      <w:hyperlink w:anchor="_Toc41001914" w:history="1">
+      <w:hyperlink w:anchor="_Toc41004933" w:history="1">
         <w:r>
           <w:rPr>
             <w:rStyle w:val="Hyperlink"/>
             <w:noProof/>
           </w:rPr>
-          <w:t>Rysunek 6.7 Powiększenie wykresu dla średniej z całej populacji</w:t>
+          <w:t>Listing 8.5 Kod funkcji GA.run.experiment</w:t>
         </w:r>
         <w:r>
           <w:rPr>
@@ -4805,7 +4852,7 @@
             <w:noProof/>
             <w:webHidden/>
           </w:rPr>
-          <w:instrText xml:space="preserve"> PAGEREF _Toc41001914 \h </w:instrText>
+          <w:instrText xml:space="preserve"> PAGEREF _Toc41004933 \h </w:instrText>
         </w:r>
         <w:r>
           <w:rPr>
@@ -4825,7 +4872,7 @@
             <w:noProof/>
             <w:webHidden/>
           </w:rPr>
-          <w:t>15</w:t>
+          <w:t>31</w:t>
         </w:r>
         <w:r>
           <w:rPr>
@@ -4847,13 +4894,13 @@
           <w:lang w:eastAsia="pl-PL"/>
         </w:rPr>
       </w:pPr>
-      <w:hyperlink w:anchor="_Toc41001915" w:history="1">
+      <w:hyperlink w:anchor="_Toc41004934" w:history="1">
         <w:r>
           <w:rPr>
             <w:rStyle w:val="Hyperlink"/>
             <w:noProof/>
           </w:rPr>
-          <w:t>Rysunek 6.8 Zależność wartości funkcji celu Hosaki dla najlepszego osobnika z populacji oraz średniej wartości dla calej populacji w zależności od liczby pokoleń</w:t>
+          <w:t>Listing 8.6 Kod funkcji GA.run.experiment.list</w:t>
         </w:r>
         <w:r>
           <w:rPr>
@@ -4874,7 +4921,7 @@
             <w:noProof/>
             <w:webHidden/>
           </w:rPr>
-          <w:instrText xml:space="preserve"> PAGEREF _Toc41001915 \h </w:instrText>
+          <w:instrText xml:space="preserve"> PAGEREF _Toc41004934 \h </w:instrText>
         </w:r>
         <w:r>
           <w:rPr>
@@ -4894,7 +4941,7 @@
             <w:noProof/>
             <w:webHidden/>
           </w:rPr>
-          <w:t>16</w:t>
+          <w:t>32</w:t>
         </w:r>
         <w:r>
           <w:rPr>
@@ -4916,13 +4963,13 @@
           <w:lang w:eastAsia="pl-PL"/>
         </w:rPr>
       </w:pPr>
-      <w:hyperlink w:anchor="_Toc41001916" w:history="1">
+      <w:hyperlink w:anchor="_Toc41004935" w:history="1">
         <w:r>
           <w:rPr>
             <w:rStyle w:val="Hyperlink"/>
             <w:noProof/>
           </w:rPr>
-          <w:t>Rysunek 6.9 Powiększenie wykresu dla najlepszego osobnika</w:t>
+          <w:t>Listing 8.7 Wywołanie funkcji GA.run.experiment</w:t>
         </w:r>
         <w:r>
           <w:rPr>
@@ -4943,7 +4990,7 @@
             <w:noProof/>
             <w:webHidden/>
           </w:rPr>
-          <w:instrText xml:space="preserve"> PAGEREF _Toc41001916 \h </w:instrText>
+          <w:instrText xml:space="preserve"> PAGEREF _Toc41004935 \h </w:instrText>
         </w:r>
         <w:r>
           <w:rPr>
@@ -4963,7 +5010,7 @@
             <w:noProof/>
             <w:webHidden/>
           </w:rPr>
-          <w:t>16</w:t>
+          <w:t>32</w:t>
         </w:r>
         <w:r>
           <w:rPr>
@@ -4985,13 +5032,13 @@
           <w:lang w:eastAsia="pl-PL"/>
         </w:rPr>
       </w:pPr>
-      <w:hyperlink w:anchor="_Toc41001917" w:history="1">
+      <w:hyperlink w:anchor="_Toc41004936" w:history="1">
         <w:r>
           <w:rPr>
             <w:rStyle w:val="Hyperlink"/>
             <w:noProof/>
           </w:rPr>
-          <w:t>Rysunek 6.10 Powiększenie wykresu dla średniej z całej populacji</w:t>
+          <w:t>Listing 8.8 Funkcja GA.run.once</w:t>
         </w:r>
         <w:r>
           <w:rPr>
@@ -5012,7 +5059,7 @@
             <w:noProof/>
             <w:webHidden/>
           </w:rPr>
-          <w:instrText xml:space="preserve"> PAGEREF _Toc41001917 \h </w:instrText>
+          <w:instrText xml:space="preserve"> PAGEREF _Toc41004936 \h </w:instrText>
         </w:r>
         <w:r>
           <w:rPr>
@@ -5032,7 +5079,7 @@
             <w:noProof/>
             <w:webHidden/>
           </w:rPr>
-          <w:t>16</w:t>
+          <w:t>33</w:t>
         </w:r>
         <w:r>
           <w:rPr>
@@ -5054,13 +5101,14 @@
           <w:lang w:eastAsia="pl-PL"/>
         </w:rPr>
       </w:pPr>
-      <w:hyperlink w:anchor="_Toc41001918" w:history="1">
+      <w:hyperlink w:anchor="_Toc41004937" w:history="1">
         <w:r>
           <w:rPr>
             <w:rStyle w:val="Hyperlink"/>
             <w:noProof/>
-          </w:rPr>
-          <w:t>Rysunek 6.11 Zależność wartości funkcji celu Schuberta dla najlepszego osobnika z populacji oraz średniej wartości dla całej populacji w zależności od prawdopodobieństwa mutacji.</w:t>
+            <w:lang w:val="en-GB"/>
+          </w:rPr>
+          <w:t>Listing 8.9 Skrypt global_opt.R</w:t>
         </w:r>
         <w:r>
           <w:rPr>
@@ -5081,7 +5129,7 @@
             <w:noProof/>
             <w:webHidden/>
           </w:rPr>
-          <w:instrText xml:space="preserve"> PAGEREF _Toc41001918 \h </w:instrText>
+          <w:instrText xml:space="preserve"> PAGEREF _Toc41004937 \h </w:instrText>
         </w:r>
         <w:r>
           <w:rPr>
@@ -5101,7 +5149,7 @@
             <w:noProof/>
             <w:webHidden/>
           </w:rPr>
-          <w:t>18</w:t>
+          <w:t>33</w:t>
         </w:r>
         <w:r>
           <w:rPr>
@@ -5123,13 +5171,14 @@
           <w:lang w:eastAsia="pl-PL"/>
         </w:rPr>
       </w:pPr>
-      <w:hyperlink w:anchor="_Toc41001919" w:history="1">
+      <w:hyperlink w:anchor="_Toc41004938" w:history="1">
         <w:r>
           <w:rPr>
             <w:rStyle w:val="Hyperlink"/>
             <w:noProof/>
-          </w:rPr>
-          <w:t>Rysunek 6.12 Powiększenie wykresu dla najlepszego osobnika</w:t>
+            <w:lang w:val="en-GB"/>
+          </w:rPr>
+          <w:t>Listing 8.10 Skrypt global_opt.R</w:t>
         </w:r>
         <w:r>
           <w:rPr>
@@ -5150,7 +5199,7 @@
             <w:noProof/>
             <w:webHidden/>
           </w:rPr>
-          <w:instrText xml:space="preserve"> PAGEREF _Toc41001919 \h </w:instrText>
+          <w:instrText xml:space="preserve"> PAGEREF _Toc41004938 \h </w:instrText>
         </w:r>
         <w:r>
           <w:rPr>
@@ -5170,7 +5219,7 @@
             <w:noProof/>
             <w:webHidden/>
           </w:rPr>
-          <w:t>18</w:t>
+          <w:t>35</w:t>
         </w:r>
         <w:r>
           <w:rPr>
@@ -5192,13 +5241,14 @@
           <w:lang w:eastAsia="pl-PL"/>
         </w:rPr>
       </w:pPr>
-      <w:hyperlink w:anchor="_Toc41001920" w:history="1">
+      <w:hyperlink w:anchor="_Toc41004939" w:history="1">
         <w:r>
           <w:rPr>
             <w:rStyle w:val="Hyperlink"/>
             <w:noProof/>
-          </w:rPr>
-          <w:t>Rysunek 6.13 Powiększenie wykresu dla średniej z całej populacji</w:t>
+            <w:lang w:val="en-GB"/>
+          </w:rPr>
+          <w:t>Listing 8.11 Skrypt main.R</w:t>
         </w:r>
         <w:r>
           <w:rPr>
@@ -5219,7 +5269,7 @@
             <w:noProof/>
             <w:webHidden/>
           </w:rPr>
-          <w:instrText xml:space="preserve"> PAGEREF _Toc41001920 \h </w:instrText>
+          <w:instrText xml:space="preserve"> PAGEREF _Toc41004939 \h </w:instrText>
         </w:r>
         <w:r>
           <w:rPr>
@@ -5239,7 +5289,7 @@
             <w:noProof/>
             <w:webHidden/>
           </w:rPr>
-          <w:t>18</w:t>
+          <w:t>36</w:t>
         </w:r>
         <w:r>
           <w:rPr>
@@ -5251,1772 +5301,25 @@
       </w:hyperlink>
     </w:p>
     <w:p>
-      <w:pPr>
-        <w:pStyle w:val="TableofFigures"/>
-        <w:tabs>
-          <w:tab w:val="right" w:leader="dot" w:pos="9062"/>
-        </w:tabs>
-        <w:rPr>
-          <w:noProof/>
-          <w:lang w:eastAsia="pl-PL"/>
-        </w:rPr>
-      </w:pPr>
-      <w:hyperlink w:anchor="_Toc41001921" w:history="1">
-        <w:r>
-          <w:rPr>
-            <w:rStyle w:val="Hyperlink"/>
-            <w:noProof/>
-          </w:rPr>
-          <w:t>Rysunek 6.14 Zależność wartości funkcji celu Schuberta dla najlepszego osobnika z populacji oraz średniej wartości dla całej populacji w zależności od prawdopodobieństwa mutacji.</w:t>
-        </w:r>
-        <w:r>
-          <w:rPr>
-            <w:noProof/>
-            <w:webHidden/>
-          </w:rPr>
-          <w:tab/>
-        </w:r>
-        <w:r>
-          <w:rPr>
-            <w:noProof/>
-            <w:webHidden/>
-          </w:rPr>
-          <w:fldChar w:fldCharType="begin"/>
-        </w:r>
-        <w:r>
-          <w:rPr>
-            <w:noProof/>
-            <w:webHidden/>
-          </w:rPr>
-          <w:instrText xml:space="preserve"> PAGEREF _Toc41001921 \h </w:instrText>
-        </w:r>
-        <w:r>
-          <w:rPr>
-            <w:noProof/>
-            <w:webHidden/>
-          </w:rPr>
-        </w:r>
-        <w:r>
-          <w:rPr>
-            <w:noProof/>
-            <w:webHidden/>
-          </w:rPr>
-          <w:fldChar w:fldCharType="separate"/>
-        </w:r>
-        <w:r>
-          <w:rPr>
-            <w:noProof/>
-            <w:webHidden/>
-          </w:rPr>
-          <w:t>19</w:t>
-        </w:r>
-        <w:r>
-          <w:rPr>
-            <w:noProof/>
-            <w:webHidden/>
-          </w:rPr>
-          <w:fldChar w:fldCharType="end"/>
-        </w:r>
-      </w:hyperlink>
+      <w:r>
+        <w:fldChar w:fldCharType="end"/>
+      </w:r>
     </w:p>
     <w:p>
-      <w:pPr>
-        <w:pStyle w:val="TableofFigures"/>
-        <w:tabs>
-          <w:tab w:val="right" w:leader="dot" w:pos="9062"/>
-        </w:tabs>
-        <w:rPr>
-          <w:noProof/>
-          <w:lang w:eastAsia="pl-PL"/>
-        </w:rPr>
-      </w:pPr>
-      <w:hyperlink w:anchor="_Toc41001922" w:history="1">
-        <w:r>
-          <w:rPr>
-            <w:rStyle w:val="Hyperlink"/>
-            <w:noProof/>
-          </w:rPr>
-          <w:t>Rysunek 6.15 Powiększenie wykresu dla najlepszego osobnika</w:t>
-        </w:r>
-        <w:r>
-          <w:rPr>
-            <w:noProof/>
-            <w:webHidden/>
-          </w:rPr>
-          <w:tab/>
-        </w:r>
-        <w:r>
-          <w:rPr>
-            <w:noProof/>
-            <w:webHidden/>
-          </w:rPr>
-          <w:fldChar w:fldCharType="begin"/>
-        </w:r>
-        <w:r>
-          <w:rPr>
-            <w:noProof/>
-            <w:webHidden/>
-          </w:rPr>
-          <w:instrText xml:space="preserve"> PAGEREF _Toc41001922 \h </w:instrText>
-        </w:r>
-        <w:r>
-          <w:rPr>
-            <w:noProof/>
-            <w:webHidden/>
-          </w:rPr>
-        </w:r>
-        <w:r>
-          <w:rPr>
-            <w:noProof/>
-            <w:webHidden/>
-          </w:rPr>
-          <w:fldChar w:fldCharType="separate"/>
-        </w:r>
-        <w:r>
-          <w:rPr>
-            <w:noProof/>
-            <w:webHidden/>
-          </w:rPr>
-          <w:t>19</w:t>
-        </w:r>
-        <w:r>
-          <w:rPr>
-            <w:noProof/>
-            <w:webHidden/>
-          </w:rPr>
-          <w:fldChar w:fldCharType="end"/>
-        </w:r>
-      </w:hyperlink>
+      <w:r>
+        <w:br w:type="page"/>
+      </w:r>
     </w:p>
     <w:p>
       <w:pPr>
-        <w:pStyle w:val="TableofFigures"/>
-        <w:tabs>
-          <w:tab w:val="right" w:leader="dot" w:pos="9062"/>
-        </w:tabs>
-        <w:rPr>
-          <w:noProof/>
-          <w:lang w:eastAsia="pl-PL"/>
-        </w:rPr>
-      </w:pPr>
-      <w:hyperlink w:anchor="_Toc41001923" w:history="1">
-        <w:r>
-          <w:rPr>
-            <w:rStyle w:val="Hyperlink"/>
-            <w:noProof/>
-          </w:rPr>
-          <w:t>Rysunek 6.16 Powiększenie wykresu dla średniej z całej populacji</w:t>
-        </w:r>
-        <w:r>
-          <w:rPr>
-            <w:noProof/>
-            <w:webHidden/>
-          </w:rPr>
-          <w:tab/>
-        </w:r>
-        <w:r>
-          <w:rPr>
-            <w:noProof/>
-            <w:webHidden/>
-          </w:rPr>
-          <w:fldChar w:fldCharType="begin"/>
-        </w:r>
-        <w:r>
-          <w:rPr>
-            <w:noProof/>
-            <w:webHidden/>
-          </w:rPr>
-          <w:instrText xml:space="preserve"> PAGEREF _Toc41001923 \h </w:instrText>
-        </w:r>
-        <w:r>
-          <w:rPr>
-            <w:noProof/>
-            <w:webHidden/>
-          </w:rPr>
-        </w:r>
-        <w:r>
-          <w:rPr>
-            <w:noProof/>
-            <w:webHidden/>
-          </w:rPr>
-          <w:fldChar w:fldCharType="separate"/>
-        </w:r>
-        <w:r>
-          <w:rPr>
-            <w:noProof/>
-            <w:webHidden/>
-          </w:rPr>
-          <w:t>19</w:t>
-        </w:r>
-        <w:r>
-          <w:rPr>
-            <w:noProof/>
-            <w:webHidden/>
-          </w:rPr>
-          <w:fldChar w:fldCharType="end"/>
-        </w:r>
-      </w:hyperlink>
-    </w:p>
-    <w:p>
-      <w:pPr>
-        <w:pStyle w:val="TableofFigures"/>
-        <w:tabs>
-          <w:tab w:val="right" w:leader="dot" w:pos="9062"/>
-        </w:tabs>
-        <w:rPr>
-          <w:noProof/>
-          <w:lang w:eastAsia="pl-PL"/>
-        </w:rPr>
-      </w:pPr>
-      <w:hyperlink w:anchor="_Toc41001924" w:history="1">
-        <w:r>
-          <w:rPr>
-            <w:rStyle w:val="Hyperlink"/>
-            <w:noProof/>
-          </w:rPr>
-          <w:t>Rysunek 6.17 Zależność wartości funkcji celu Schuberta dla najlepszego osobnika z populacji oraz średniej wartości dla całej populacji w zależności od prawdopodobieństwa krzyżowania</w:t>
-        </w:r>
-        <w:r>
-          <w:rPr>
-            <w:noProof/>
-            <w:webHidden/>
-          </w:rPr>
-          <w:tab/>
-        </w:r>
-        <w:r>
-          <w:rPr>
-            <w:noProof/>
-            <w:webHidden/>
-          </w:rPr>
-          <w:fldChar w:fldCharType="begin"/>
-        </w:r>
-        <w:r>
-          <w:rPr>
-            <w:noProof/>
-            <w:webHidden/>
-          </w:rPr>
-          <w:instrText xml:space="preserve"> PAGEREF _Toc41001924 \h </w:instrText>
-        </w:r>
-        <w:r>
-          <w:rPr>
-            <w:noProof/>
-            <w:webHidden/>
-          </w:rPr>
-        </w:r>
-        <w:r>
-          <w:rPr>
-            <w:noProof/>
-            <w:webHidden/>
-          </w:rPr>
-          <w:fldChar w:fldCharType="separate"/>
-        </w:r>
-        <w:r>
-          <w:rPr>
-            <w:noProof/>
-            <w:webHidden/>
-          </w:rPr>
-          <w:t>21</w:t>
-        </w:r>
-        <w:r>
-          <w:rPr>
-            <w:noProof/>
-            <w:webHidden/>
-          </w:rPr>
-          <w:fldChar w:fldCharType="end"/>
-        </w:r>
-      </w:hyperlink>
-    </w:p>
-    <w:p>
-      <w:pPr>
-        <w:pStyle w:val="TableofFigures"/>
-        <w:tabs>
-          <w:tab w:val="right" w:leader="dot" w:pos="9062"/>
-        </w:tabs>
-        <w:rPr>
-          <w:noProof/>
-          <w:lang w:eastAsia="pl-PL"/>
-        </w:rPr>
-      </w:pPr>
-      <w:hyperlink w:anchor="_Toc41001925" w:history="1">
-        <w:r>
-          <w:rPr>
-            <w:rStyle w:val="Hyperlink"/>
-            <w:noProof/>
-          </w:rPr>
-          <w:t>Rysunek 6.18 Powiększenie wykresu dla najlepszego osobnika</w:t>
-        </w:r>
-        <w:r>
-          <w:rPr>
-            <w:noProof/>
-            <w:webHidden/>
-          </w:rPr>
-          <w:tab/>
-        </w:r>
-        <w:r>
-          <w:rPr>
-            <w:noProof/>
-            <w:webHidden/>
-          </w:rPr>
-          <w:fldChar w:fldCharType="begin"/>
-        </w:r>
-        <w:r>
-          <w:rPr>
-            <w:noProof/>
-            <w:webHidden/>
-          </w:rPr>
-          <w:instrText xml:space="preserve"> PAGEREF _Toc41001925 \h </w:instrText>
-        </w:r>
-        <w:r>
-          <w:rPr>
-            <w:noProof/>
-            <w:webHidden/>
-          </w:rPr>
-        </w:r>
-        <w:r>
-          <w:rPr>
-            <w:noProof/>
-            <w:webHidden/>
-          </w:rPr>
-          <w:fldChar w:fldCharType="separate"/>
-        </w:r>
-        <w:r>
-          <w:rPr>
-            <w:noProof/>
-            <w:webHidden/>
-          </w:rPr>
-          <w:t>21</w:t>
-        </w:r>
-        <w:r>
-          <w:rPr>
-            <w:noProof/>
-            <w:webHidden/>
-          </w:rPr>
-          <w:fldChar w:fldCharType="end"/>
-        </w:r>
-      </w:hyperlink>
-    </w:p>
-    <w:p>
-      <w:pPr>
-        <w:pStyle w:val="TableofFigures"/>
-        <w:tabs>
-          <w:tab w:val="right" w:leader="dot" w:pos="9062"/>
-        </w:tabs>
-        <w:rPr>
-          <w:noProof/>
-          <w:lang w:eastAsia="pl-PL"/>
-        </w:rPr>
-      </w:pPr>
-      <w:hyperlink w:anchor="_Toc41001926" w:history="1">
-        <w:r>
-          <w:rPr>
-            <w:rStyle w:val="Hyperlink"/>
-            <w:noProof/>
-          </w:rPr>
-          <w:t>Rysunek 6.19 Powiększenie wykresu dla średniej z całej populacji</w:t>
-        </w:r>
-        <w:r>
-          <w:rPr>
-            <w:noProof/>
-            <w:webHidden/>
-          </w:rPr>
-          <w:tab/>
-        </w:r>
-        <w:r>
-          <w:rPr>
-            <w:noProof/>
-            <w:webHidden/>
-          </w:rPr>
-          <w:fldChar w:fldCharType="begin"/>
-        </w:r>
-        <w:r>
-          <w:rPr>
-            <w:noProof/>
-            <w:webHidden/>
-          </w:rPr>
-          <w:instrText xml:space="preserve"> PAGEREF _Toc41001926 \h </w:instrText>
-        </w:r>
-        <w:r>
-          <w:rPr>
-            <w:noProof/>
-            <w:webHidden/>
-          </w:rPr>
-        </w:r>
-        <w:r>
-          <w:rPr>
-            <w:noProof/>
-            <w:webHidden/>
-          </w:rPr>
-          <w:fldChar w:fldCharType="separate"/>
-        </w:r>
-        <w:r>
-          <w:rPr>
-            <w:noProof/>
-            <w:webHidden/>
-          </w:rPr>
-          <w:t>22</w:t>
-        </w:r>
-        <w:r>
-          <w:rPr>
-            <w:noProof/>
-            <w:webHidden/>
-          </w:rPr>
-          <w:fldChar w:fldCharType="end"/>
-        </w:r>
-      </w:hyperlink>
-    </w:p>
-    <w:p>
-      <w:pPr>
-        <w:pStyle w:val="TableofFigures"/>
-        <w:tabs>
-          <w:tab w:val="right" w:leader="dot" w:pos="9062"/>
-        </w:tabs>
-        <w:rPr>
-          <w:noProof/>
-          <w:lang w:eastAsia="pl-PL"/>
-        </w:rPr>
-      </w:pPr>
-      <w:hyperlink w:anchor="_Toc41001927" w:history="1">
-        <w:r>
-          <w:rPr>
-            <w:rStyle w:val="Hyperlink"/>
-            <w:noProof/>
-          </w:rPr>
-          <w:t>Rysunek 6.20 Zależność wartości funkcji celu Hosaki dla najlepszego osobnika z populacji oraz średniej wartości dla całej populacji w zależności od prawdopodobieństwa krzyżowania</w:t>
-        </w:r>
-        <w:r>
-          <w:rPr>
-            <w:noProof/>
-            <w:webHidden/>
-          </w:rPr>
-          <w:tab/>
-        </w:r>
-        <w:r>
-          <w:rPr>
-            <w:noProof/>
-            <w:webHidden/>
-          </w:rPr>
-          <w:fldChar w:fldCharType="begin"/>
-        </w:r>
-        <w:r>
-          <w:rPr>
-            <w:noProof/>
-            <w:webHidden/>
-          </w:rPr>
-          <w:instrText xml:space="preserve"> PAGEREF _Toc41001927 \h </w:instrText>
-        </w:r>
-        <w:r>
-          <w:rPr>
-            <w:noProof/>
-            <w:webHidden/>
-          </w:rPr>
-        </w:r>
-        <w:r>
-          <w:rPr>
-            <w:noProof/>
-            <w:webHidden/>
-          </w:rPr>
-          <w:fldChar w:fldCharType="separate"/>
-        </w:r>
-        <w:r>
-          <w:rPr>
-            <w:noProof/>
-            <w:webHidden/>
-          </w:rPr>
-          <w:t>22</w:t>
-        </w:r>
-        <w:r>
-          <w:rPr>
-            <w:noProof/>
-            <w:webHidden/>
-          </w:rPr>
-          <w:fldChar w:fldCharType="end"/>
-        </w:r>
-      </w:hyperlink>
-    </w:p>
-    <w:p>
-      <w:pPr>
-        <w:pStyle w:val="TableofFigures"/>
-        <w:tabs>
-          <w:tab w:val="right" w:leader="dot" w:pos="9062"/>
-        </w:tabs>
-        <w:rPr>
-          <w:noProof/>
-          <w:lang w:eastAsia="pl-PL"/>
-        </w:rPr>
-      </w:pPr>
-      <w:hyperlink w:anchor="_Toc41001928" w:history="1">
-        <w:r>
-          <w:rPr>
-            <w:rStyle w:val="Hyperlink"/>
-            <w:noProof/>
-          </w:rPr>
-          <w:t>Rysunek 6.21 Powiększenie wykresu dla najlepszego osobnika</w:t>
-        </w:r>
-        <w:r>
-          <w:rPr>
-            <w:noProof/>
-            <w:webHidden/>
-          </w:rPr>
-          <w:tab/>
-        </w:r>
-        <w:r>
-          <w:rPr>
-            <w:noProof/>
-            <w:webHidden/>
-          </w:rPr>
-          <w:fldChar w:fldCharType="begin"/>
-        </w:r>
-        <w:r>
-          <w:rPr>
-            <w:noProof/>
-            <w:webHidden/>
-          </w:rPr>
-          <w:instrText xml:space="preserve"> PAGEREF _Toc41001928 \h </w:instrText>
-        </w:r>
-        <w:r>
-          <w:rPr>
-            <w:noProof/>
-            <w:webHidden/>
-          </w:rPr>
-        </w:r>
-        <w:r>
-          <w:rPr>
-            <w:noProof/>
-            <w:webHidden/>
-          </w:rPr>
-          <w:fldChar w:fldCharType="separate"/>
-        </w:r>
-        <w:r>
-          <w:rPr>
-            <w:noProof/>
-            <w:webHidden/>
-          </w:rPr>
-          <w:t>23</w:t>
-        </w:r>
-        <w:r>
-          <w:rPr>
-            <w:noProof/>
-            <w:webHidden/>
-          </w:rPr>
-          <w:fldChar w:fldCharType="end"/>
-        </w:r>
-      </w:hyperlink>
-    </w:p>
-    <w:p>
-      <w:pPr>
-        <w:pStyle w:val="TableofFigures"/>
-        <w:tabs>
-          <w:tab w:val="right" w:leader="dot" w:pos="9062"/>
-        </w:tabs>
-        <w:rPr>
-          <w:noProof/>
-          <w:lang w:eastAsia="pl-PL"/>
-        </w:rPr>
-      </w:pPr>
-      <w:hyperlink w:anchor="_Toc41001929" w:history="1">
-        <w:r>
-          <w:rPr>
-            <w:rStyle w:val="Hyperlink"/>
-            <w:noProof/>
-          </w:rPr>
-          <w:t>Rysunek 6.22 Zależność wartości funkcji celu Schuberta dla najlepszego osobnika z populacji oraz średniej wartości dla całej populacji w zależności od wartości parametru „elitism”</w:t>
-        </w:r>
-        <w:r>
-          <w:rPr>
-            <w:noProof/>
-            <w:webHidden/>
-          </w:rPr>
-          <w:tab/>
-        </w:r>
-        <w:r>
-          <w:rPr>
-            <w:noProof/>
-            <w:webHidden/>
-          </w:rPr>
-          <w:fldChar w:fldCharType="begin"/>
-        </w:r>
-        <w:r>
-          <w:rPr>
-            <w:noProof/>
-            <w:webHidden/>
-          </w:rPr>
-          <w:instrText xml:space="preserve"> PAGEREF _Toc41001929 \h </w:instrText>
-        </w:r>
-        <w:r>
-          <w:rPr>
-            <w:noProof/>
-            <w:webHidden/>
-          </w:rPr>
-        </w:r>
-        <w:r>
-          <w:rPr>
-            <w:noProof/>
-            <w:webHidden/>
-          </w:rPr>
-          <w:fldChar w:fldCharType="separate"/>
-        </w:r>
-        <w:r>
-          <w:rPr>
-            <w:noProof/>
-            <w:webHidden/>
-          </w:rPr>
-          <w:t>26</w:t>
-        </w:r>
-        <w:r>
-          <w:rPr>
-            <w:noProof/>
-            <w:webHidden/>
-          </w:rPr>
-          <w:fldChar w:fldCharType="end"/>
-        </w:r>
-      </w:hyperlink>
-    </w:p>
-    <w:p>
-      <w:pPr>
-        <w:pStyle w:val="TableofFigures"/>
-        <w:tabs>
-          <w:tab w:val="right" w:leader="dot" w:pos="9062"/>
-        </w:tabs>
-        <w:rPr>
-          <w:noProof/>
-          <w:lang w:eastAsia="pl-PL"/>
-        </w:rPr>
-      </w:pPr>
-      <w:hyperlink w:anchor="_Toc41001930" w:history="1">
-        <w:r>
-          <w:rPr>
-            <w:rStyle w:val="Hyperlink"/>
-            <w:noProof/>
-          </w:rPr>
-          <w:t>Rysunek 6.23 Zależność wartości funkcji celu Hosaki dla najlepszego osobnika z populacji oraz średniej wartości dla całej populacji w zależności od wartości parametru „elitism”</w:t>
-        </w:r>
-        <w:r>
-          <w:rPr>
-            <w:noProof/>
-            <w:webHidden/>
-          </w:rPr>
-          <w:tab/>
-        </w:r>
-        <w:r>
-          <w:rPr>
-            <w:noProof/>
-            <w:webHidden/>
-          </w:rPr>
-          <w:fldChar w:fldCharType="begin"/>
-        </w:r>
-        <w:r>
-          <w:rPr>
-            <w:noProof/>
-            <w:webHidden/>
-          </w:rPr>
-          <w:instrText xml:space="preserve"> PAGEREF _Toc41001930 \h </w:instrText>
-        </w:r>
-        <w:r>
-          <w:rPr>
-            <w:noProof/>
-            <w:webHidden/>
-          </w:rPr>
-        </w:r>
-        <w:r>
-          <w:rPr>
-            <w:noProof/>
-            <w:webHidden/>
-          </w:rPr>
-          <w:fldChar w:fldCharType="separate"/>
-        </w:r>
-        <w:r>
-          <w:rPr>
-            <w:noProof/>
-            <w:webHidden/>
-          </w:rPr>
-          <w:t>26</w:t>
-        </w:r>
-        <w:r>
-          <w:rPr>
-            <w:noProof/>
-            <w:webHidden/>
-          </w:rPr>
-          <w:fldChar w:fldCharType="end"/>
-        </w:r>
-      </w:hyperlink>
-    </w:p>
-    <w:p>
-      <w:pPr>
-        <w:pStyle w:val="TableofFigures"/>
-        <w:tabs>
-          <w:tab w:val="right" w:leader="dot" w:pos="9062"/>
-        </w:tabs>
-        <w:rPr>
-          <w:noProof/>
-          <w:lang w:eastAsia="pl-PL"/>
-        </w:rPr>
-      </w:pPr>
-      <w:hyperlink w:anchor="_Toc41001931" w:history="1">
-        <w:r>
-          <w:rPr>
-            <w:rStyle w:val="Hyperlink"/>
-            <w:noProof/>
-          </w:rPr>
-          <w:t>Rysunek 6.24 Powiększenie wykresu dla najlepszego osobnika.</w:t>
-        </w:r>
-        <w:r>
-          <w:rPr>
-            <w:noProof/>
-            <w:webHidden/>
-          </w:rPr>
-          <w:tab/>
-        </w:r>
-        <w:r>
-          <w:rPr>
-            <w:noProof/>
-            <w:webHidden/>
-          </w:rPr>
-          <w:fldChar w:fldCharType="begin"/>
-        </w:r>
-        <w:r>
-          <w:rPr>
-            <w:noProof/>
-            <w:webHidden/>
-          </w:rPr>
-          <w:instrText xml:space="preserve"> PAGEREF _Toc41001931 \h </w:instrText>
-        </w:r>
-        <w:r>
-          <w:rPr>
-            <w:noProof/>
-            <w:webHidden/>
-          </w:rPr>
-        </w:r>
-        <w:r>
-          <w:rPr>
-            <w:noProof/>
-            <w:webHidden/>
-          </w:rPr>
-          <w:fldChar w:fldCharType="separate"/>
-        </w:r>
-        <w:r>
-          <w:rPr>
-            <w:noProof/>
-            <w:webHidden/>
-          </w:rPr>
-          <w:t>27</w:t>
-        </w:r>
-        <w:r>
-          <w:rPr>
-            <w:noProof/>
-            <w:webHidden/>
-          </w:rPr>
-          <w:fldChar w:fldCharType="end"/>
-        </w:r>
-      </w:hyperlink>
-    </w:p>
-    <w:p>
-      <w:pPr>
-        <w:rPr>
-          <w:lang w:val="en-GB"/>
-        </w:rPr>
-      </w:pPr>
-      <w:r>
-        <w:rPr>
-          <w:lang w:val="en-GB"/>
-        </w:rPr>
-        <w:fldChar w:fldCharType="end"/>
-      </w:r>
-    </w:p>
-    <w:p>
-      <w:pPr>
         <w:pStyle w:val="Heading1"/>
-        <w:numPr>
-          <w:ilvl w:val="0"/>
-          <w:numId w:val="0"/>
-        </w:numPr>
-        <w:ind w:left="432" w:hanging="432"/>
-      </w:pPr>
-      <w:r>
-        <w:br w:type="page"/>
-      </w:r>
-      <w:bookmarkStart w:id="4" w:name="_Toc41468892"/>
-      <w:r>
-        <w:lastRenderedPageBreak/>
-        <w:t>Spis tabel</w:t>
-      </w:r>
-      <w:bookmarkEnd w:id="4"/>
-    </w:p>
-    <w:p>
-      <w:pPr>
-        <w:pStyle w:val="TableofFigures"/>
-        <w:tabs>
-          <w:tab w:val="right" w:leader="dot" w:pos="9062"/>
-        </w:tabs>
-        <w:rPr>
-          <w:noProof/>
-          <w:lang w:eastAsia="pl-PL"/>
-        </w:rPr>
-      </w:pPr>
-      <w:r>
-        <w:rPr>
-          <w:lang w:val="en-GB"/>
-        </w:rPr>
-        <w:fldChar w:fldCharType="begin"/>
-      </w:r>
-      <w:r>
-        <w:rPr>
-          <w:lang w:val="en-GB"/>
-        </w:rPr>
-        <w:instrText xml:space="preserve"> TOC \h \z \c "Tabela" </w:instrText>
-      </w:r>
-      <w:r>
-        <w:rPr>
-          <w:lang w:val="en-GB"/>
-        </w:rPr>
-        <w:fldChar w:fldCharType="separate"/>
-      </w:r>
-      <w:hyperlink w:anchor="_Toc41004859" w:history="1">
-        <w:r>
-          <w:rPr>
-            <w:rStyle w:val="Hyperlink"/>
-            <w:noProof/>
-          </w:rPr>
-          <w:t>Tabela 6.1 Wartości parametrów i zmiennych przyjęte w badaniach</w:t>
-        </w:r>
-        <w:r>
-          <w:rPr>
-            <w:noProof/>
-            <w:webHidden/>
-          </w:rPr>
-          <w:tab/>
-        </w:r>
-        <w:r>
-          <w:rPr>
-            <w:noProof/>
-            <w:webHidden/>
-          </w:rPr>
-          <w:fldChar w:fldCharType="begin"/>
-        </w:r>
-        <w:r>
-          <w:rPr>
-            <w:noProof/>
-            <w:webHidden/>
-          </w:rPr>
-          <w:instrText xml:space="preserve"> PAGEREF _Toc41004859 \h </w:instrText>
-        </w:r>
-        <w:r>
-          <w:rPr>
-            <w:noProof/>
-            <w:webHidden/>
-          </w:rPr>
-        </w:r>
-        <w:r>
-          <w:rPr>
-            <w:noProof/>
-            <w:webHidden/>
-          </w:rPr>
-          <w:fldChar w:fldCharType="separate"/>
-        </w:r>
-        <w:r>
-          <w:rPr>
-            <w:noProof/>
-            <w:webHidden/>
-          </w:rPr>
-          <w:t>11</w:t>
-        </w:r>
-        <w:r>
-          <w:rPr>
-            <w:noProof/>
-            <w:webHidden/>
-          </w:rPr>
-          <w:fldChar w:fldCharType="end"/>
-        </w:r>
-      </w:hyperlink>
-    </w:p>
-    <w:p>
-      <w:pPr>
-        <w:pStyle w:val="TableofFigures"/>
-        <w:tabs>
-          <w:tab w:val="right" w:leader="dot" w:pos="9062"/>
-        </w:tabs>
-        <w:rPr>
-          <w:noProof/>
-          <w:lang w:eastAsia="pl-PL"/>
-        </w:rPr>
-      </w:pPr>
-      <w:hyperlink w:anchor="_Toc41004860" w:history="1">
-        <w:r>
-          <w:rPr>
-            <w:rStyle w:val="Hyperlink"/>
-            <w:noProof/>
-          </w:rPr>
-          <w:t>Tabela 6.2 Poszczególne osobniki populacji w 1. i 60. pokoleniu w zależności od wartości prawdopodobieństw: mutacji i krzyżowania</w:t>
-        </w:r>
-        <w:r>
-          <w:rPr>
-            <w:noProof/>
-            <w:webHidden/>
-          </w:rPr>
-          <w:tab/>
-        </w:r>
-        <w:r>
-          <w:rPr>
-            <w:noProof/>
-            <w:webHidden/>
-          </w:rPr>
-          <w:fldChar w:fldCharType="begin"/>
-        </w:r>
-        <w:r>
-          <w:rPr>
-            <w:noProof/>
-            <w:webHidden/>
-          </w:rPr>
-          <w:instrText xml:space="preserve"> PAGEREF _Toc41004860 \h </w:instrText>
-        </w:r>
-        <w:r>
-          <w:rPr>
-            <w:noProof/>
-            <w:webHidden/>
-          </w:rPr>
-        </w:r>
-        <w:r>
-          <w:rPr>
-            <w:noProof/>
-            <w:webHidden/>
-          </w:rPr>
-          <w:fldChar w:fldCharType="separate"/>
-        </w:r>
-        <w:r>
-          <w:rPr>
-            <w:noProof/>
-            <w:webHidden/>
-          </w:rPr>
-          <w:t>24</w:t>
-        </w:r>
-        <w:r>
-          <w:rPr>
-            <w:noProof/>
-            <w:webHidden/>
-          </w:rPr>
-          <w:fldChar w:fldCharType="end"/>
-        </w:r>
-      </w:hyperlink>
-    </w:p>
-    <w:p>
-      <w:pPr>
-        <w:rPr>
-          <w:lang w:val="en-GB"/>
-        </w:rPr>
-      </w:pPr>
-      <w:r>
-        <w:rPr>
-          <w:lang w:val="en-GB"/>
-        </w:rPr>
-        <w:fldChar w:fldCharType="end"/>
-      </w:r>
-    </w:p>
-    <w:p>
-      <w:pPr>
-        <w:pStyle w:val="Heading1"/>
-        <w:numPr>
-          <w:ilvl w:val="0"/>
-          <w:numId w:val="0"/>
-        </w:numPr>
-        <w:ind w:left="432" w:hanging="432"/>
-      </w:pPr>
-      <w:bookmarkStart w:id="5" w:name="_Toc41468893"/>
-      <w:r>
-        <w:t>Spis listingów</w:t>
-      </w:r>
-      <w:bookmarkEnd w:id="5"/>
-    </w:p>
-    <w:p>
-      <w:pPr>
-        <w:pStyle w:val="TableofFigures"/>
-        <w:tabs>
-          <w:tab w:val="right" w:leader="dot" w:pos="9062"/>
-        </w:tabs>
-        <w:rPr>
-          <w:noProof/>
-          <w:lang w:eastAsia="pl-PL"/>
-        </w:rPr>
-      </w:pPr>
-      <w:r>
-        <w:fldChar w:fldCharType="begin"/>
-      </w:r>
-      <w:r>
-        <w:instrText xml:space="preserve"> TOC \h \z \c "Listing" </w:instrText>
-      </w:r>
-      <w:r>
-        <w:fldChar w:fldCharType="separate"/>
-      </w:r>
-      <w:hyperlink w:anchor="_Toc41004929" w:history="1">
-        <w:r>
-          <w:rPr>
-            <w:rStyle w:val="Hyperlink"/>
-            <w:noProof/>
-          </w:rPr>
-          <w:t>Listing 8.1 Kod funkcji objective.fun.of</w:t>
-        </w:r>
-        <w:r>
-          <w:rPr>
-            <w:noProof/>
-            <w:webHidden/>
-          </w:rPr>
-          <w:tab/>
-        </w:r>
-        <w:r>
-          <w:rPr>
-            <w:noProof/>
-            <w:webHidden/>
-          </w:rPr>
-          <w:fldChar w:fldCharType="begin"/>
-        </w:r>
-        <w:r>
-          <w:rPr>
-            <w:noProof/>
-            <w:webHidden/>
-          </w:rPr>
-          <w:instrText xml:space="preserve"> PAGEREF _Toc41004929 \h </w:instrText>
-        </w:r>
-        <w:r>
-          <w:rPr>
-            <w:noProof/>
-            <w:webHidden/>
-          </w:rPr>
-        </w:r>
-        <w:r>
-          <w:rPr>
-            <w:noProof/>
-            <w:webHidden/>
-          </w:rPr>
-          <w:fldChar w:fldCharType="separate"/>
-        </w:r>
-        <w:r>
-          <w:rPr>
-            <w:noProof/>
-            <w:webHidden/>
-          </w:rPr>
-          <w:t>30</w:t>
-        </w:r>
-        <w:r>
-          <w:rPr>
-            <w:noProof/>
-            <w:webHidden/>
-          </w:rPr>
-          <w:fldChar w:fldCharType="end"/>
-        </w:r>
-      </w:hyperlink>
-    </w:p>
-    <w:p>
-      <w:pPr>
-        <w:pStyle w:val="TableofFigures"/>
-        <w:tabs>
-          <w:tab w:val="right" w:leader="dot" w:pos="9062"/>
-        </w:tabs>
-        <w:rPr>
-          <w:noProof/>
-          <w:lang w:eastAsia="pl-PL"/>
-        </w:rPr>
-      </w:pPr>
-      <w:hyperlink w:anchor="_Toc41004930" w:history="1">
-        <w:r>
-          <w:rPr>
-            <w:rStyle w:val="Hyperlink"/>
-            <w:noProof/>
-          </w:rPr>
-          <w:t>Listing 8.2 Kod funkcji objective.fun.get</w:t>
-        </w:r>
-        <w:r>
-          <w:rPr>
-            <w:noProof/>
-            <w:webHidden/>
-          </w:rPr>
-          <w:tab/>
-        </w:r>
-        <w:r>
-          <w:rPr>
-            <w:noProof/>
-            <w:webHidden/>
-          </w:rPr>
-          <w:fldChar w:fldCharType="begin"/>
-        </w:r>
-        <w:r>
-          <w:rPr>
-            <w:noProof/>
-            <w:webHidden/>
-          </w:rPr>
-          <w:instrText xml:space="preserve"> PAGEREF _Toc41004930 \h </w:instrText>
-        </w:r>
-        <w:r>
-          <w:rPr>
-            <w:noProof/>
-            <w:webHidden/>
-          </w:rPr>
-        </w:r>
-        <w:r>
-          <w:rPr>
-            <w:noProof/>
-            <w:webHidden/>
-          </w:rPr>
-          <w:fldChar w:fldCharType="separate"/>
-        </w:r>
-        <w:r>
-          <w:rPr>
-            <w:noProof/>
-            <w:webHidden/>
-          </w:rPr>
-          <w:t>30</w:t>
-        </w:r>
-        <w:r>
-          <w:rPr>
-            <w:noProof/>
-            <w:webHidden/>
-          </w:rPr>
-          <w:fldChar w:fldCharType="end"/>
-        </w:r>
-      </w:hyperlink>
-    </w:p>
-    <w:p>
-      <w:pPr>
-        <w:pStyle w:val="TableofFigures"/>
-        <w:tabs>
-          <w:tab w:val="right" w:leader="dot" w:pos="9062"/>
-        </w:tabs>
-        <w:rPr>
-          <w:noProof/>
-          <w:lang w:eastAsia="pl-PL"/>
-        </w:rPr>
-      </w:pPr>
-      <w:hyperlink w:anchor="_Toc41004931" w:history="1">
-        <w:r>
-          <w:rPr>
-            <w:rStyle w:val="Hyperlink"/>
-            <w:noProof/>
-            <w:lang w:val="en-GB"/>
-          </w:rPr>
-          <w:t>Listing 8.3 Kod funkcji objective.fun.plot</w:t>
-        </w:r>
-        <w:r>
-          <w:rPr>
-            <w:noProof/>
-            <w:webHidden/>
-          </w:rPr>
-          <w:tab/>
-        </w:r>
-        <w:r>
-          <w:rPr>
-            <w:noProof/>
-            <w:webHidden/>
-          </w:rPr>
-          <w:fldChar w:fldCharType="begin"/>
-        </w:r>
-        <w:r>
-          <w:rPr>
-            <w:noProof/>
-            <w:webHidden/>
-          </w:rPr>
-          <w:instrText xml:space="preserve"> PAGEREF _Toc41004931 \h </w:instrText>
-        </w:r>
-        <w:r>
-          <w:rPr>
-            <w:noProof/>
-            <w:webHidden/>
-          </w:rPr>
-        </w:r>
-        <w:r>
-          <w:rPr>
-            <w:noProof/>
-            <w:webHidden/>
-          </w:rPr>
-          <w:fldChar w:fldCharType="separate"/>
-        </w:r>
-        <w:r>
-          <w:rPr>
-            <w:noProof/>
-            <w:webHidden/>
-          </w:rPr>
-          <w:t>31</w:t>
-        </w:r>
-        <w:r>
-          <w:rPr>
-            <w:noProof/>
-            <w:webHidden/>
-          </w:rPr>
-          <w:fldChar w:fldCharType="end"/>
-        </w:r>
-      </w:hyperlink>
-    </w:p>
-    <w:p>
-      <w:pPr>
-        <w:pStyle w:val="TableofFigures"/>
-        <w:tabs>
-          <w:tab w:val="right" w:leader="dot" w:pos="9062"/>
-        </w:tabs>
-        <w:rPr>
-          <w:noProof/>
-          <w:lang w:eastAsia="pl-PL"/>
-        </w:rPr>
-      </w:pPr>
-      <w:hyperlink w:anchor="_Toc41004932" w:history="1">
-        <w:r>
-          <w:rPr>
-            <w:rStyle w:val="Hyperlink"/>
-            <w:noProof/>
-          </w:rPr>
-          <w:t>Listing 8.4 Kod funkcji GA.run.iterations</w:t>
-        </w:r>
-        <w:r>
-          <w:rPr>
-            <w:noProof/>
-            <w:webHidden/>
-          </w:rPr>
-          <w:tab/>
-        </w:r>
-        <w:r>
-          <w:rPr>
-            <w:noProof/>
-            <w:webHidden/>
-          </w:rPr>
-          <w:fldChar w:fldCharType="begin"/>
-        </w:r>
-        <w:r>
-          <w:rPr>
-            <w:noProof/>
-            <w:webHidden/>
-          </w:rPr>
-          <w:instrText xml:space="preserve"> PAGEREF _Toc41004932 \h </w:instrText>
-        </w:r>
-        <w:r>
-          <w:rPr>
-            <w:noProof/>
-            <w:webHidden/>
-          </w:rPr>
-        </w:r>
-        <w:r>
-          <w:rPr>
-            <w:noProof/>
-            <w:webHidden/>
-          </w:rPr>
-          <w:fldChar w:fldCharType="separate"/>
-        </w:r>
-        <w:r>
-          <w:rPr>
-            <w:noProof/>
-            <w:webHidden/>
-          </w:rPr>
-          <w:t>31</w:t>
-        </w:r>
-        <w:r>
-          <w:rPr>
-            <w:noProof/>
-            <w:webHidden/>
-          </w:rPr>
-          <w:fldChar w:fldCharType="end"/>
-        </w:r>
-      </w:hyperlink>
-    </w:p>
-    <w:p>
-      <w:pPr>
-        <w:pStyle w:val="TableofFigures"/>
-        <w:tabs>
-          <w:tab w:val="right" w:leader="dot" w:pos="9062"/>
-        </w:tabs>
-        <w:rPr>
-          <w:noProof/>
-          <w:lang w:eastAsia="pl-PL"/>
-        </w:rPr>
-      </w:pPr>
-      <w:hyperlink w:anchor="_Toc41004933" w:history="1">
-        <w:r>
-          <w:rPr>
-            <w:rStyle w:val="Hyperlink"/>
-            <w:noProof/>
-          </w:rPr>
-          <w:t>Listing 8.5 Kod funkcji GA.run.experiment</w:t>
-        </w:r>
-        <w:r>
-          <w:rPr>
-            <w:noProof/>
-            <w:webHidden/>
-          </w:rPr>
-          <w:tab/>
-        </w:r>
-        <w:r>
-          <w:rPr>
-            <w:noProof/>
-            <w:webHidden/>
-          </w:rPr>
-          <w:fldChar w:fldCharType="begin"/>
-        </w:r>
-        <w:r>
-          <w:rPr>
-            <w:noProof/>
-            <w:webHidden/>
-          </w:rPr>
-          <w:instrText xml:space="preserve"> PAGEREF _Toc41004933 \h </w:instrText>
-        </w:r>
-        <w:r>
-          <w:rPr>
-            <w:noProof/>
-            <w:webHidden/>
-          </w:rPr>
-        </w:r>
-        <w:r>
-          <w:rPr>
-            <w:noProof/>
-            <w:webHidden/>
-          </w:rPr>
-          <w:fldChar w:fldCharType="separate"/>
-        </w:r>
-        <w:r>
-          <w:rPr>
-            <w:noProof/>
-            <w:webHidden/>
-          </w:rPr>
-          <w:t>31</w:t>
-        </w:r>
-        <w:r>
-          <w:rPr>
-            <w:noProof/>
-            <w:webHidden/>
-          </w:rPr>
-          <w:fldChar w:fldCharType="end"/>
-        </w:r>
-      </w:hyperlink>
-    </w:p>
-    <w:p>
-      <w:pPr>
-        <w:pStyle w:val="TableofFigures"/>
-        <w:tabs>
-          <w:tab w:val="right" w:leader="dot" w:pos="9062"/>
-        </w:tabs>
-        <w:rPr>
-          <w:noProof/>
-          <w:lang w:eastAsia="pl-PL"/>
-        </w:rPr>
-      </w:pPr>
-      <w:hyperlink w:anchor="_Toc41004934" w:history="1">
-        <w:r>
-          <w:rPr>
-            <w:rStyle w:val="Hyperlink"/>
-            <w:noProof/>
-          </w:rPr>
-          <w:t>Listing 8.6 Kod funkcji GA.run.experiment.list</w:t>
-        </w:r>
-        <w:r>
-          <w:rPr>
-            <w:noProof/>
-            <w:webHidden/>
-          </w:rPr>
-          <w:tab/>
-        </w:r>
-        <w:r>
-          <w:rPr>
-            <w:noProof/>
-            <w:webHidden/>
-          </w:rPr>
-          <w:fldChar w:fldCharType="begin"/>
-        </w:r>
-        <w:r>
-          <w:rPr>
-            <w:noProof/>
-            <w:webHidden/>
-          </w:rPr>
-          <w:instrText xml:space="preserve"> PAGEREF _Toc41004934 \h </w:instrText>
-        </w:r>
-        <w:r>
-          <w:rPr>
-            <w:noProof/>
-            <w:webHidden/>
-          </w:rPr>
-        </w:r>
-        <w:r>
-          <w:rPr>
-            <w:noProof/>
-            <w:webHidden/>
-          </w:rPr>
-          <w:fldChar w:fldCharType="separate"/>
-        </w:r>
-        <w:r>
-          <w:rPr>
-            <w:noProof/>
-            <w:webHidden/>
-          </w:rPr>
-          <w:t>32</w:t>
-        </w:r>
-        <w:r>
-          <w:rPr>
-            <w:noProof/>
-            <w:webHidden/>
-          </w:rPr>
-          <w:fldChar w:fldCharType="end"/>
-        </w:r>
-      </w:hyperlink>
-    </w:p>
-    <w:p>
-      <w:pPr>
-        <w:pStyle w:val="TableofFigures"/>
-        <w:tabs>
-          <w:tab w:val="right" w:leader="dot" w:pos="9062"/>
-        </w:tabs>
-        <w:rPr>
-          <w:noProof/>
-          <w:lang w:eastAsia="pl-PL"/>
-        </w:rPr>
-      </w:pPr>
-      <w:hyperlink w:anchor="_Toc41004935" w:history="1">
-        <w:r>
-          <w:rPr>
-            <w:rStyle w:val="Hyperlink"/>
-            <w:noProof/>
-          </w:rPr>
-          <w:t>Listing 8.7 Wywołanie funkcji GA.run.experiment</w:t>
-        </w:r>
-        <w:r>
-          <w:rPr>
-            <w:noProof/>
-            <w:webHidden/>
-          </w:rPr>
-          <w:tab/>
-        </w:r>
-        <w:r>
-          <w:rPr>
-            <w:noProof/>
-            <w:webHidden/>
-          </w:rPr>
-          <w:fldChar w:fldCharType="begin"/>
-        </w:r>
-        <w:r>
-          <w:rPr>
-            <w:noProof/>
-            <w:webHidden/>
-          </w:rPr>
-          <w:instrText xml:space="preserve"> PAGEREF _Toc41004935 \h </w:instrText>
-        </w:r>
-        <w:r>
-          <w:rPr>
-            <w:noProof/>
-            <w:webHidden/>
-          </w:rPr>
-        </w:r>
-        <w:r>
-          <w:rPr>
-            <w:noProof/>
-            <w:webHidden/>
-          </w:rPr>
-          <w:fldChar w:fldCharType="separate"/>
-        </w:r>
-        <w:r>
-          <w:rPr>
-            <w:noProof/>
-            <w:webHidden/>
-          </w:rPr>
-          <w:t>32</w:t>
-        </w:r>
-        <w:r>
-          <w:rPr>
-            <w:noProof/>
-            <w:webHidden/>
-          </w:rPr>
-          <w:fldChar w:fldCharType="end"/>
-        </w:r>
-      </w:hyperlink>
-    </w:p>
-    <w:p>
-      <w:pPr>
-        <w:pStyle w:val="TableofFigures"/>
-        <w:tabs>
-          <w:tab w:val="right" w:leader="dot" w:pos="9062"/>
-        </w:tabs>
-        <w:rPr>
-          <w:noProof/>
-          <w:lang w:eastAsia="pl-PL"/>
-        </w:rPr>
-      </w:pPr>
-      <w:hyperlink w:anchor="_Toc41004936" w:history="1">
-        <w:r>
-          <w:rPr>
-            <w:rStyle w:val="Hyperlink"/>
-            <w:noProof/>
-          </w:rPr>
-          <w:t>Listing 8.8 Funkcja GA.run.once</w:t>
-        </w:r>
-        <w:r>
-          <w:rPr>
-            <w:noProof/>
-            <w:webHidden/>
-          </w:rPr>
-          <w:tab/>
-        </w:r>
-        <w:r>
-          <w:rPr>
-            <w:noProof/>
-            <w:webHidden/>
-          </w:rPr>
-          <w:fldChar w:fldCharType="begin"/>
-        </w:r>
-        <w:r>
-          <w:rPr>
-            <w:noProof/>
-            <w:webHidden/>
-          </w:rPr>
-          <w:instrText xml:space="preserve"> PAGEREF _Toc41004936 \h </w:instrText>
-        </w:r>
-        <w:r>
-          <w:rPr>
-            <w:noProof/>
-            <w:webHidden/>
-          </w:rPr>
-        </w:r>
-        <w:r>
-          <w:rPr>
-            <w:noProof/>
-            <w:webHidden/>
-          </w:rPr>
-          <w:fldChar w:fldCharType="separate"/>
-        </w:r>
-        <w:r>
-          <w:rPr>
-            <w:noProof/>
-            <w:webHidden/>
-          </w:rPr>
-          <w:t>33</w:t>
-        </w:r>
-        <w:r>
-          <w:rPr>
-            <w:noProof/>
-            <w:webHidden/>
-          </w:rPr>
-          <w:fldChar w:fldCharType="end"/>
-        </w:r>
-      </w:hyperlink>
-    </w:p>
-    <w:p>
-      <w:pPr>
-        <w:pStyle w:val="TableofFigures"/>
-        <w:tabs>
-          <w:tab w:val="right" w:leader="dot" w:pos="9062"/>
-        </w:tabs>
-        <w:rPr>
-          <w:noProof/>
-          <w:lang w:eastAsia="pl-PL"/>
-        </w:rPr>
-      </w:pPr>
-      <w:hyperlink w:anchor="_Toc41004937" w:history="1">
-        <w:r>
-          <w:rPr>
-            <w:rStyle w:val="Hyperlink"/>
-            <w:noProof/>
-            <w:lang w:val="en-GB"/>
-          </w:rPr>
-          <w:t>Listing 8.9 Skrypt global_opt.R</w:t>
-        </w:r>
-        <w:r>
-          <w:rPr>
-            <w:noProof/>
-            <w:webHidden/>
-          </w:rPr>
-          <w:tab/>
-        </w:r>
-        <w:r>
-          <w:rPr>
-            <w:noProof/>
-            <w:webHidden/>
-          </w:rPr>
-          <w:fldChar w:fldCharType="begin"/>
-        </w:r>
-        <w:r>
-          <w:rPr>
-            <w:noProof/>
-            <w:webHidden/>
-          </w:rPr>
-          <w:instrText xml:space="preserve"> PAGEREF _Toc41004937 \h </w:instrText>
-        </w:r>
-        <w:r>
-          <w:rPr>
-            <w:noProof/>
-            <w:webHidden/>
-          </w:rPr>
-        </w:r>
-        <w:r>
-          <w:rPr>
-            <w:noProof/>
-            <w:webHidden/>
-          </w:rPr>
-          <w:fldChar w:fldCharType="separate"/>
-        </w:r>
-        <w:r>
-          <w:rPr>
-            <w:noProof/>
-            <w:webHidden/>
-          </w:rPr>
-          <w:t>33</w:t>
-        </w:r>
-        <w:r>
-          <w:rPr>
-            <w:noProof/>
-            <w:webHidden/>
-          </w:rPr>
-          <w:fldChar w:fldCharType="end"/>
-        </w:r>
-      </w:hyperlink>
-    </w:p>
-    <w:p>
-      <w:pPr>
-        <w:pStyle w:val="TableofFigures"/>
-        <w:tabs>
-          <w:tab w:val="right" w:leader="dot" w:pos="9062"/>
-        </w:tabs>
-        <w:rPr>
-          <w:noProof/>
-          <w:lang w:eastAsia="pl-PL"/>
-        </w:rPr>
-      </w:pPr>
-      <w:hyperlink w:anchor="_Toc41004938" w:history="1">
-        <w:r>
-          <w:rPr>
-            <w:rStyle w:val="Hyperlink"/>
-            <w:noProof/>
-            <w:lang w:val="en-GB"/>
-          </w:rPr>
-          <w:t>Listing 8.10 Skrypt global_opt.R</w:t>
-        </w:r>
-        <w:r>
-          <w:rPr>
-            <w:noProof/>
-            <w:webHidden/>
-          </w:rPr>
-          <w:tab/>
-        </w:r>
-        <w:r>
-          <w:rPr>
-            <w:noProof/>
-            <w:webHidden/>
-          </w:rPr>
-          <w:fldChar w:fldCharType="begin"/>
-        </w:r>
-        <w:r>
-          <w:rPr>
-            <w:noProof/>
-            <w:webHidden/>
-          </w:rPr>
-          <w:instrText xml:space="preserve"> PAGEREF _Toc41004938 \h </w:instrText>
-        </w:r>
-        <w:r>
-          <w:rPr>
-            <w:noProof/>
-            <w:webHidden/>
-          </w:rPr>
-        </w:r>
-        <w:r>
-          <w:rPr>
-            <w:noProof/>
-            <w:webHidden/>
-          </w:rPr>
-          <w:fldChar w:fldCharType="separate"/>
-        </w:r>
-        <w:r>
-          <w:rPr>
-            <w:noProof/>
-            <w:webHidden/>
-          </w:rPr>
-          <w:t>35</w:t>
-        </w:r>
-        <w:r>
-          <w:rPr>
-            <w:noProof/>
-            <w:webHidden/>
-          </w:rPr>
-          <w:fldChar w:fldCharType="end"/>
-        </w:r>
-      </w:hyperlink>
-    </w:p>
-    <w:p>
-      <w:pPr>
-        <w:pStyle w:val="TableofFigures"/>
-        <w:tabs>
-          <w:tab w:val="right" w:leader="dot" w:pos="9062"/>
-        </w:tabs>
-        <w:rPr>
-          <w:noProof/>
-          <w:lang w:eastAsia="pl-PL"/>
-        </w:rPr>
-      </w:pPr>
-      <w:hyperlink w:anchor="_Toc41004939" w:history="1">
-        <w:r>
-          <w:rPr>
-            <w:rStyle w:val="Hyperlink"/>
-            <w:noProof/>
-            <w:lang w:val="en-GB"/>
-          </w:rPr>
-          <w:t>Listing 8.11 Skrypt main.R</w:t>
-        </w:r>
-        <w:r>
-          <w:rPr>
-            <w:noProof/>
-            <w:webHidden/>
-          </w:rPr>
-          <w:tab/>
-        </w:r>
-        <w:r>
-          <w:rPr>
-            <w:noProof/>
-            <w:webHidden/>
-          </w:rPr>
-          <w:fldChar w:fldCharType="begin"/>
-        </w:r>
-        <w:r>
-          <w:rPr>
-            <w:noProof/>
-            <w:webHidden/>
-          </w:rPr>
-          <w:instrText xml:space="preserve"> PAGEREF _Toc41004939 \h </w:instrText>
-        </w:r>
-        <w:r>
-          <w:rPr>
-            <w:noProof/>
-            <w:webHidden/>
-          </w:rPr>
-        </w:r>
-        <w:r>
-          <w:rPr>
-            <w:noProof/>
-            <w:webHidden/>
-          </w:rPr>
-          <w:fldChar w:fldCharType="separate"/>
-        </w:r>
-        <w:r>
-          <w:rPr>
-            <w:noProof/>
-            <w:webHidden/>
-          </w:rPr>
-          <w:t>36</w:t>
-        </w:r>
-        <w:r>
-          <w:rPr>
-            <w:noProof/>
-            <w:webHidden/>
-          </w:rPr>
-          <w:fldChar w:fldCharType="end"/>
-        </w:r>
-      </w:hyperlink>
-    </w:p>
-    <w:p>
-      <w:r>
-        <w:fldChar w:fldCharType="end"/>
-      </w:r>
-    </w:p>
-    <w:p>
-      <w:r>
-        <w:br w:type="page"/>
-      </w:r>
-    </w:p>
-    <w:p>
-      <w:pPr>
-        <w:pStyle w:val="Heading1"/>
-      </w:pPr>
-      <w:bookmarkStart w:id="6" w:name="_Toc41468894"/>
+      </w:pPr>
+      <w:bookmarkStart w:id="5" w:name="_Toc41468894"/>
       <w:r>
         <w:lastRenderedPageBreak/>
         <w:t>Cel ćwiczenia</w:t>
       </w:r>
-      <w:bookmarkEnd w:id="6"/>
+      <w:bookmarkEnd w:id="5"/>
     </w:p>
     <w:p>
       <w:r>
@@ -7065,24 +5368,40 @@
         <w:spacing w:before="100" w:after="200" w:line="276" w:lineRule="auto"/>
       </w:pPr>
       <w:r>
-        <w:t xml:space="preserve">wykonanie z wykorzystaniem programu genetycznego hybrydowego zadania rozwiązania problemu komiwojażera. </w:t>
+        <w:t>wykonanie z wykorzystaniem programu genetycznego hybrydowego zadania rozwiązania problemu komiwojażera</w:t>
+      </w:r>
+      <w:r>
+        <w:t>,</w:t>
       </w:r>
     </w:p>
     <w:p>
-      <w:r>
-        <w:br w:type="page"/>
+      <w:pPr>
+        <w:pStyle w:val="ListParagraph"/>
+        <w:numPr>
+          <w:ilvl w:val="0"/>
+          <w:numId w:val="20"/>
+        </w:numPr>
+        <w:spacing w:before="100" w:after="200" w:line="276" w:lineRule="auto"/>
+      </w:pPr>
+      <w:r>
+        <w:t>analiza i ocena wyników badań</w:t>
       </w:r>
     </w:p>
     <w:p>
+      <w:r>
+        <w:br w:type="page"/>
+      </w:r>
+    </w:p>
+    <w:p>
       <w:pPr>
         <w:pStyle w:val="Heading1"/>
       </w:pPr>
-      <w:bookmarkStart w:id="7" w:name="_Toc41468895"/>
+      <w:bookmarkStart w:id="6" w:name="_Toc41468895"/>
       <w:r>
         <w:lastRenderedPageBreak/>
         <w:t>Badanie efektywności własnych funkcji</w:t>
       </w:r>
-      <w:bookmarkEnd w:id="7"/>
+      <w:bookmarkEnd w:id="6"/>
     </w:p>
     <w:p>
       <w:pPr>
@@ -7572,6 +5891,9 @@
       </w:r>
     </w:p>
     <w:p>
+      <w:pPr>
+        <w:keepNext/>
+      </w:pPr>
       <w:r>
         <w:rPr>
           <w:noProof/>
@@ -7614,17 +5936,42 @@
       </w:r>
     </w:p>
     <w:p>
-      <w:r>
-        <w:t>Powyższy</w:t>
-      </w:r>
-      <w:r>
-        <w:t xml:space="preserve"> trójwymiarowy wykres przedstawiony na płaszczyźnie poprzez rzut z góry przedstawiono na poniższym rysunku</w:t>
-      </w:r>
-      <w:r>
-        <w:t>.</w:t>
-      </w:r>
+      <w:pPr>
+        <w:pStyle w:val="Caption"/>
+        <w:jc w:val="center"/>
+      </w:pPr>
+      <w:bookmarkStart w:id="7" w:name="_Toc41693478"/>
+      <w:r>
+        <w:t xml:space="preserve">Rysunek </w:t>
+      </w:r>
+      <w:fldSimple w:instr=" SEQ Rysunek \* ARABIC ">
+        <w:r>
+          <w:rPr>
+            <w:noProof/>
+          </w:rPr>
+          <w:t>1</w:t>
+        </w:r>
+      </w:fldSimple>
+      <w:r>
+        <w:t xml:space="preserve"> Wykres funkcji Schuberta</w:t>
+      </w:r>
+      <w:bookmarkEnd w:id="7"/>
     </w:p>
     <w:p>
+      <w:r>
+        <w:t>Powyższy</w:t>
+      </w:r>
+      <w:r>
+        <w:t xml:space="preserve"> trójwymiarowy wykres przedstawiony na płaszczyźnie poprzez rzut z góry przedstawiono na poniższym rysunku</w:t>
+      </w:r>
+      <w:r>
+        <w:t>.</w:t>
+      </w:r>
+    </w:p>
+    <w:p>
+      <w:pPr>
+        <w:keepNext/>
+      </w:pPr>
       <w:r>
         <w:rPr>
           <w:noProof/>
@@ -7666,6 +6013,28 @@
           </wp:inline>
         </w:drawing>
       </w:r>
+    </w:p>
+    <w:p>
+      <w:pPr>
+        <w:pStyle w:val="Caption"/>
+        <w:jc w:val="center"/>
+      </w:pPr>
+      <w:bookmarkStart w:id="8" w:name="_Toc41693479"/>
+      <w:r>
+        <w:t xml:space="preserve">Rysunek </w:t>
+      </w:r>
+      <w:fldSimple w:instr=" SEQ Rysunek \* ARABIC ">
+        <w:r>
+          <w:rPr>
+            <w:noProof/>
+          </w:rPr>
+          <w:t>2</w:t>
+        </w:r>
+      </w:fldSimple>
+      <w:r>
+        <w:t xml:space="preserve"> Temperaturowy wykres funkcji Schuberta</w:t>
+      </w:r>
+      <w:bookmarkEnd w:id="8"/>
     </w:p>
     <w:p>
       <w:r>
@@ -7906,68 +6275,28 @@
               <w:rPr>
                 <w:lang w:val="en-US"/>
               </w:rPr>
-              <w:t xml:space="preserve">la, </w:t>
+              <w:t xml:space="preserve">cx, </w:t>
             </w:r>
             <w:proofErr w:type="spellStart"/>
             <w:r>
               <w:rPr>
                 <w:lang w:val="en-US"/>
               </w:rPr>
-              <w:t>blx</w:t>
+              <w:t>pmx</w:t>
             </w:r>
             <w:proofErr w:type="spellEnd"/>
             <w:r>
               <w:rPr>
                 <w:lang w:val="en-US"/>
               </w:rPr>
-              <w:t xml:space="preserve">, </w:t>
+              <w:t xml:space="preserve">, ox, </w:t>
             </w:r>
             <w:proofErr w:type="spellStart"/>
             <w:r>
               <w:rPr>
                 <w:lang w:val="en-US"/>
               </w:rPr>
-              <w:t>l</w:t>
-            </w:r>
-            <w:r>
-              <w:rPr>
-                <w:lang w:val="en-US"/>
-              </w:rPr>
-              <w:t>aplace</w:t>
-            </w:r>
-            <w:proofErr w:type="spellEnd"/>
-            <w:r>
-              <w:rPr>
-                <w:lang w:val="en-US"/>
-              </w:rPr>
-              <w:t>,</w:t>
-            </w:r>
-            <w:r>
-              <w:rPr>
-                <w:lang w:val="en-US"/>
-              </w:rPr>
-              <w:t xml:space="preserve"> </w:t>
-            </w:r>
-            <w:proofErr w:type="spellStart"/>
-            <w:r>
-              <w:rPr>
-                <w:lang w:val="en-US"/>
-              </w:rPr>
-              <w:t>sp</w:t>
-            </w:r>
-            <w:proofErr w:type="spellEnd"/>
-            <w:r>
-              <w:rPr>
-                <w:lang w:val="en-US"/>
-              </w:rPr>
-              <w:t xml:space="preserve">, </w:t>
-            </w:r>
-            <w:proofErr w:type="spellStart"/>
-            <w:r>
-              <w:rPr>
-                <w:lang w:val="en-US"/>
-              </w:rPr>
-              <w:t>wa</w:t>
+              <w:t>pbx</w:t>
             </w:r>
             <w:proofErr w:type="spellEnd"/>
           </w:p>
@@ -7988,7 +6317,7 @@
               <w:rPr>
                 <w:lang w:val="en-US"/>
               </w:rPr>
-              <w:t>la</w:t>
+              <w:t>ox</w:t>
             </w:r>
           </w:p>
         </w:tc>
@@ -8032,14 +6361,28 @@
               <w:rPr>
                 <w:lang w:val="en-US"/>
               </w:rPr>
-              <w:t xml:space="preserve">ra, pow, </w:t>
+              <w:t xml:space="preserve">sim, ism, </w:t>
             </w:r>
             <w:proofErr w:type="spellStart"/>
             <w:r>
               <w:rPr>
                 <w:lang w:val="en-US"/>
               </w:rPr>
-              <w:t>rs</w:t>
+              <w:t>sw</w:t>
+            </w:r>
+            <w:proofErr w:type="spellEnd"/>
+            <w:r>
+              <w:rPr>
+                <w:lang w:val="en-US"/>
+              </w:rPr>
+              <w:t xml:space="preserve">, dm, </w:t>
+            </w:r>
+            <w:proofErr w:type="spellStart"/>
+            <w:r>
+              <w:rPr>
+                <w:lang w:val="en-US"/>
+              </w:rPr>
+              <w:t>scr</w:t>
             </w:r>
             <w:proofErr w:type="spellEnd"/>
           </w:p>
@@ -8061,115 +6404,6 @@
                 <w:lang w:val="en-US"/>
               </w:rPr>
               <w:t>ra</w:t>
-            </w:r>
-          </w:p>
-        </w:tc>
-      </w:tr>
-      <w:tr>
-        <w:trPr>
-          <w:cnfStyle w:val="000000100000" w:firstRow="0" w:lastRow="0" w:firstColumn="0" w:lastColumn="0" w:oddVBand="0" w:evenVBand="0" w:oddHBand="1" w:evenHBand="0" w:firstRowFirstColumn="0" w:firstRowLastColumn="0" w:lastRowFirstColumn="0" w:lastRowLastColumn="0"/>
-        </w:trPr>
-        <w:tc>
-          <w:tcPr>
-            <w:cnfStyle w:val="001000000000" w:firstRow="0" w:lastRow="0" w:firstColumn="1" w:lastColumn="0" w:oddVBand="0" w:evenVBand="0" w:oddHBand="0" w:evenHBand="0" w:firstRowFirstColumn="0" w:firstRowLastColumn="0" w:lastRowFirstColumn="0" w:lastRowLastColumn="0"/>
-            <w:tcW w:w="2263" w:type="dxa"/>
-          </w:tcPr>
-          <w:p>
-            <w:pPr>
-              <w:jc w:val="center"/>
-              <w:rPr>
-                <w:lang w:val="en-US"/>
-              </w:rPr>
-            </w:pPr>
-            <w:proofErr w:type="spellStart"/>
-            <w:r>
-              <w:rPr>
-                <w:lang w:val="en-US"/>
-              </w:rPr>
-              <w:t>Selekcji</w:t>
-            </w:r>
-            <w:proofErr w:type="spellEnd"/>
-          </w:p>
-        </w:tc>
-        <w:tc>
-          <w:tcPr>
-            <w:tcW w:w="4395" w:type="dxa"/>
-          </w:tcPr>
-          <w:p>
-            <w:pPr>
-              <w:jc w:val="center"/>
-              <w:cnfStyle w:val="000000100000" w:firstRow="0" w:lastRow="0" w:firstColumn="0" w:lastColumn="0" w:oddVBand="0" w:evenVBand="0" w:oddHBand="1" w:evenHBand="0" w:firstRowFirstColumn="0" w:firstRowLastColumn="0" w:lastRowFirstColumn="0" w:lastRowLastColumn="0"/>
-              <w:rPr>
-                <w:lang w:val="en-US"/>
-              </w:rPr>
-            </w:pPr>
-            <w:r>
-              <w:rPr>
-                <w:lang w:val="en-US"/>
-              </w:rPr>
-              <w:t xml:space="preserve">ls, </w:t>
-            </w:r>
-            <w:proofErr w:type="spellStart"/>
-            <w:r>
-              <w:rPr>
-                <w:lang w:val="en-US"/>
-              </w:rPr>
-              <w:t>lr</w:t>
-            </w:r>
-            <w:proofErr w:type="spellEnd"/>
-            <w:r>
-              <w:rPr>
-                <w:lang w:val="en-US"/>
-              </w:rPr>
-              <w:t xml:space="preserve">, </w:t>
-            </w:r>
-            <w:proofErr w:type="spellStart"/>
-            <w:r>
-              <w:rPr>
-                <w:lang w:val="en-US"/>
-              </w:rPr>
-              <w:t>nlr</w:t>
-            </w:r>
-            <w:proofErr w:type="spellEnd"/>
-            <w:r>
-              <w:rPr>
-                <w:lang w:val="en-US"/>
-              </w:rPr>
-              <w:t xml:space="preserve">, </w:t>
-            </w:r>
-            <w:proofErr w:type="spellStart"/>
-            <w:r>
-              <w:rPr>
-                <w:lang w:val="en-US"/>
-              </w:rPr>
-              <w:t>rw</w:t>
-            </w:r>
-            <w:proofErr w:type="spellEnd"/>
-            <w:r>
-              <w:rPr>
-                <w:lang w:val="en-US"/>
-              </w:rPr>
-              <w:t>, sigma, tour</w:t>
-            </w:r>
-          </w:p>
-        </w:tc>
-        <w:tc>
-          <w:tcPr>
-            <w:tcW w:w="2404" w:type="dxa"/>
-          </w:tcPr>
-          <w:p>
-            <w:pPr>
-              <w:jc w:val="center"/>
-              <w:cnfStyle w:val="000000100000" w:firstRow="0" w:lastRow="0" w:firstColumn="0" w:lastColumn="0" w:oddVBand="0" w:evenVBand="0" w:oddHBand="1" w:evenHBand="0" w:firstRowFirstColumn="0" w:firstRowLastColumn="0" w:lastRowFirstColumn="0" w:lastRowLastColumn="0"/>
-              <w:rPr>
-                <w:lang w:val="en-US"/>
-              </w:rPr>
-            </w:pPr>
-            <w:r>
-              <w:rPr>
-                <w:lang w:val="en-US"/>
-              </w:rPr>
-              <w:t>ls</w:t>
             </w:r>
           </w:p>
         </w:tc>
@@ -8445,37 +6679,112 @@
     </w:p>
     <w:p>
       <w:r>
-        <w:t>Własna implementacja funkcji selekcji populacji:</w:t>
+        <w:t xml:space="preserve">Własna implementacja funkcji </w:t>
+      </w:r>
+      <w:r>
+        <w:t>mutacji</w:t>
+      </w:r>
+      <w:r>
+        <w:t>:</w:t>
+      </w:r>
+    </w:p>
+    <w:p>
+      <w:pPr>
+        <w:keepNext/>
+        <w:jc w:val="center"/>
+      </w:pPr>
+      <w:r>
+        <w:drawing>
+          <wp:inline distT="0" distB="0" distL="0" distR="0" wp14:anchorId="57B43625" wp14:editId="378E1843">
+            <wp:extent cx="4972744" cy="2991267"/>
+            <wp:effectExtent l="0" t="0" r="0" b="0"/>
+            <wp:docPr id="2" name="Picture 2"/>
+            <wp:cNvGraphicFramePr>
+              <a:graphicFrameLocks xmlns:a="http://schemas.openxmlformats.org/drawingml/2006/main" noChangeAspect="1"/>
+            </wp:cNvGraphicFramePr>
+            <a:graphic xmlns:a="http://schemas.openxmlformats.org/drawingml/2006/main">
+              <a:graphicData uri="http://schemas.openxmlformats.org/drawingml/2006/picture">
+                <pic:pic xmlns:pic="http://schemas.openxmlformats.org/drawingml/2006/picture">
+                  <pic:nvPicPr>
+                    <pic:cNvPr id="1" name=""/>
+                    <pic:cNvPicPr/>
+                  </pic:nvPicPr>
+                  <pic:blipFill>
+                    <a:blip r:embed="rId11"/>
+                    <a:stretch>
+                      <a:fillRect/>
+                    </a:stretch>
+                  </pic:blipFill>
+                  <pic:spPr>
+                    <a:xfrm>
+                      <a:off x="0" y="0"/>
+                      <a:ext cx="4972744" cy="2991267"/>
+                    </a:xfrm>
+                    <a:prstGeom prst="rect">
+                      <a:avLst/>
+                    </a:prstGeom>
+                  </pic:spPr>
+                </pic:pic>
+              </a:graphicData>
+            </a:graphic>
+          </wp:inline>
+        </w:drawing>
+      </w:r>
+    </w:p>
+    <w:p>
+      <w:pPr>
+        <w:pStyle w:val="Caption"/>
+        <w:jc w:val="center"/>
+      </w:pPr>
+      <w:r>
+        <w:t xml:space="preserve">Rysunek </w:t>
+      </w:r>
+      <w:fldSimple w:instr=" SEQ Rysunek \* ARABIC ">
+        <w:r>
+          <w:rPr>
+            <w:noProof/>
+          </w:rPr>
+          <w:t>3</w:t>
+        </w:r>
+      </w:fldSimple>
+      <w:r>
+        <w:t>Kod własnej funkcji mutacji</w:t>
+      </w:r>
+    </w:p>
+    <w:p>
+      <w:r>
+        <w:t xml:space="preserve">Wykonane zostało porównanie </w:t>
+      </w:r>
+      <w:r>
+        <w:t xml:space="preserve">jakości wyników dla poszczególnych parametrów </w:t>
+      </w:r>
+      <w:r>
+        <w:t>mutacji</w:t>
+      </w:r>
+      <w:r>
+        <w:t xml:space="preserve"> przy zachowaniu domyślnych parametrów algorytmu genetycznego:</w:t>
       </w:r>
     </w:p>
     <w:p/>
     <w:p>
-      <w:r>
-        <w:t xml:space="preserve">Wykonane zostało porównanie </w:t>
-      </w:r>
-      <w:r>
-        <w:t>jakości wyników dla poszczególnych parametrów selekcji przy zachowaniu domyślnych parametrów algorytmu genetycznego:</w:t>
+      <w:pPr>
+        <w:pStyle w:val="Heading2"/>
+      </w:pPr>
+      <w:r>
+        <w:t>Wnioski</w:t>
       </w:r>
     </w:p>
     <w:p/>
     <w:p>
       <w:pPr>
-        <w:pStyle w:val="Heading2"/>
-      </w:pPr>
-      <w:r>
-        <w:t>Wnioski</w:t>
-      </w:r>
-    </w:p>
-    <w:p/>
-    <w:p>
-      <w:pPr>
         <w:pStyle w:val="Heading1"/>
       </w:pPr>
-      <w:bookmarkStart w:id="8" w:name="_Toc41468898"/>
-      <w:r>
+      <w:bookmarkStart w:id="9" w:name="_Toc41468898"/>
+      <w:r>
+        <w:lastRenderedPageBreak/>
         <w:t>Problem komiwojażera</w:t>
       </w:r>
-      <w:bookmarkEnd w:id="8"/>
+      <w:bookmarkEnd w:id="9"/>
     </w:p>
     <w:p>
       <w:pPr>
@@ -8500,7 +6809,7 @@
     </w:p>
     <w:tbl>
       <w:tblPr>
-        <w:tblStyle w:val="TableGrid"/>
+        <w:tblStyle w:val="GridTable4-Accent1"/>
         <w:tblW w:w="0" w:type="auto"/>
         <w:tblLook w:val="04A0" w:firstRow="1" w:lastRow="0" w:firstColumn="1" w:lastColumn="0" w:noHBand="0" w:noVBand="1"/>
       </w:tblPr>
@@ -8510,8 +6819,12 @@
         <w:gridCol w:w="3021"/>
       </w:tblGrid>
       <w:tr>
+        <w:trPr>
+          <w:cnfStyle w:val="100000000000" w:firstRow="1" w:lastRow="0" w:firstColumn="0" w:lastColumn="0" w:oddVBand="0" w:evenVBand="0" w:oddHBand="0" w:evenHBand="0" w:firstRowFirstColumn="0" w:firstRowLastColumn="0" w:lastRowFirstColumn="0" w:lastRowLastColumn="0"/>
+        </w:trPr>
         <w:tc>
           <w:tcPr>
+            <w:cnfStyle w:val="001000000000" w:firstRow="0" w:lastRow="0" w:firstColumn="1" w:lastColumn="0" w:oddVBand="0" w:evenVBand="0" w:oddHBand="0" w:evenHBand="0" w:firstRowFirstColumn="0" w:firstRowLastColumn="0" w:lastRowFirstColumn="0" w:lastRowLastColumn="0"/>
             <w:tcW w:w="3020" w:type="dxa"/>
           </w:tcPr>
           <w:p>
@@ -8525,6 +6838,9 @@
             <w:tcW w:w="3021" w:type="dxa"/>
           </w:tcPr>
           <w:p>
+            <w:pPr>
+              <w:cnfStyle w:val="100000000000" w:firstRow="1" w:lastRow="0" w:firstColumn="0" w:lastColumn="0" w:oddVBand="0" w:evenVBand="0" w:oddHBand="0" w:evenHBand="0" w:firstRowFirstColumn="0" w:firstRowLastColumn="0" w:lastRowFirstColumn="0" w:lastRowLastColumn="0"/>
+            </w:pPr>
             <w:r>
               <w:t>Liczba miast</w:t>
             </w:r>
@@ -8535,8 +6851,53 @@
             <w:tcW w:w="3021" w:type="dxa"/>
           </w:tcPr>
           <w:p>
+            <w:pPr>
+              <w:cnfStyle w:val="100000000000" w:firstRow="1" w:lastRow="0" w:firstColumn="0" w:lastColumn="0" w:oddVBand="0" w:evenVBand="0" w:oddHBand="0" w:evenHBand="0" w:firstRowFirstColumn="0" w:firstRowLastColumn="0" w:lastRowFirstColumn="0" w:lastRowLastColumn="0"/>
+            </w:pPr>
             <w:r>
               <w:t>Długość najkrótszej trasy</w:t>
+            </w:r>
+          </w:p>
+        </w:tc>
+      </w:tr>
+      <w:tr>
+        <w:trPr>
+          <w:cnfStyle w:val="000000100000" w:firstRow="0" w:lastRow="0" w:firstColumn="0" w:lastColumn="0" w:oddVBand="0" w:evenVBand="0" w:oddHBand="1" w:evenHBand="0" w:firstRowFirstColumn="0" w:firstRowLastColumn="0" w:lastRowFirstColumn="0" w:lastRowLastColumn="0"/>
+        </w:trPr>
+        <w:tc>
+          <w:tcPr>
+            <w:cnfStyle w:val="001000000000" w:firstRow="0" w:lastRow="0" w:firstColumn="1" w:lastColumn="0" w:oddVBand="0" w:evenVBand="0" w:oddHBand="0" w:evenHBand="0" w:firstRowFirstColumn="0" w:firstRowLastColumn="0" w:lastRowFirstColumn="0" w:lastRowLastColumn="0"/>
+            <w:tcW w:w="3020" w:type="dxa"/>
+          </w:tcPr>
+          <w:p>
+            <w:r>
+              <w:t>Brazil58.tsp</w:t>
+            </w:r>
+          </w:p>
+        </w:tc>
+        <w:tc>
+          <w:tcPr>
+            <w:tcW w:w="3021" w:type="dxa"/>
+          </w:tcPr>
+          <w:p>
+            <w:pPr>
+              <w:cnfStyle w:val="000000100000" w:firstRow="0" w:lastRow="0" w:firstColumn="0" w:lastColumn="0" w:oddVBand="0" w:evenVBand="0" w:oddHBand="1" w:evenHBand="0" w:firstRowFirstColumn="0" w:firstRowLastColumn="0" w:lastRowFirstColumn="0" w:lastRowLastColumn="0"/>
+            </w:pPr>
+            <w:r>
+              <w:t>58</w:t>
+            </w:r>
+          </w:p>
+        </w:tc>
+        <w:tc>
+          <w:tcPr>
+            <w:tcW w:w="3021" w:type="dxa"/>
+          </w:tcPr>
+          <w:p>
+            <w:pPr>
+              <w:cnfStyle w:val="000000100000" w:firstRow="0" w:lastRow="0" w:firstColumn="0" w:lastColumn="0" w:oddVBand="0" w:evenVBand="0" w:oddHBand="1" w:evenHBand="0" w:firstRowFirstColumn="0" w:firstRowLastColumn="0" w:lastRowFirstColumn="0" w:lastRowLastColumn="0"/>
+            </w:pPr>
+            <w:r>
+              <w:t>25395</w:t>
             </w:r>
           </w:p>
         </w:tc>
@@ -8544,48 +6905,53 @@
       <w:tr>
         <w:tc>
           <w:tcPr>
+            <w:cnfStyle w:val="001000000000" w:firstRow="0" w:lastRow="0" w:firstColumn="1" w:lastColumn="0" w:oddVBand="0" w:evenVBand="0" w:oddHBand="0" w:evenHBand="0" w:firstRowFirstColumn="0" w:firstRowLastColumn="0" w:lastRowFirstColumn="0" w:lastRowLastColumn="0"/>
             <w:tcW w:w="3020" w:type="dxa"/>
           </w:tcPr>
-          <w:p/>
+          <w:p>
+            <w:r>
+              <w:t>Dantzig42.tsp</w:t>
+            </w:r>
+          </w:p>
         </w:tc>
         <w:tc>
           <w:tcPr>
             <w:tcW w:w="3021" w:type="dxa"/>
           </w:tcPr>
-          <w:p/>
+          <w:p>
+            <w:pPr>
+              <w:cnfStyle w:val="000000000000" w:firstRow="0" w:lastRow="0" w:firstColumn="0" w:lastColumn="0" w:oddVBand="0" w:evenVBand="0" w:oddHBand="0" w:evenHBand="0" w:firstRowFirstColumn="0" w:firstRowLastColumn="0" w:lastRowFirstColumn="0" w:lastRowLastColumn="0"/>
+            </w:pPr>
+            <w:r>
+              <w:t>42</w:t>
+            </w:r>
+          </w:p>
         </w:tc>
         <w:tc>
           <w:tcPr>
             <w:tcW w:w="3021" w:type="dxa"/>
           </w:tcPr>
-          <w:p/>
-        </w:tc>
-      </w:tr>
-      <w:tr>
-        <w:tc>
-          <w:tcPr>
-            <w:tcW w:w="3020" w:type="dxa"/>
-          </w:tcPr>
-          <w:p/>
-        </w:tc>
-        <w:tc>
-          <w:tcPr>
-            <w:tcW w:w="3021" w:type="dxa"/>
-          </w:tcPr>
-          <w:p/>
-        </w:tc>
-        <w:tc>
-          <w:tcPr>
-            <w:tcW w:w="3021" w:type="dxa"/>
-          </w:tcPr>
-          <w:p/>
+          <w:p>
+            <w:pPr>
+              <w:cnfStyle w:val="000000000000" w:firstRow="0" w:lastRow="0" w:firstColumn="0" w:lastColumn="0" w:oddVBand="0" w:evenVBand="0" w:oddHBand="0" w:evenHBand="0" w:firstRowFirstColumn="0" w:firstRowLastColumn="0" w:lastRowFirstColumn="0" w:lastRowLastColumn="0"/>
+            </w:pPr>
+            <w:r>
+              <w:t>699</w:t>
+            </w:r>
+          </w:p>
         </w:tc>
       </w:tr>
     </w:tbl>
     <w:p/>
     <w:p>
       <w:r>
-        <w:t>Wyniki algorytmu genetycznego zostały przeprowadzone na trzech instancjach z których każda ma inną liczbę wierzchołków i przedstawia wersję symetryczną badanego problemu. Instancje zostały wybrane biorąc pod uwagę czasochłonność wykonywanych obliczeń. Na wykresy naniesiono najkrótsze trasy dla każdej instancji, aby można było w prosty graficzny sposób uzyskać odniesienie co do jakości uzyskanych rozwiązań. Jak widać na wykresach jakość rozwiązań dla domyślnych wartości parametrów oraz domyślnych operatorów</w:t>
+        <w:t xml:space="preserve">Wyniki algorytmu genetycznego zostały przeprowadzone na </w:t>
+      </w:r>
+      <w:r>
+        <w:t>dwóch</w:t>
+      </w:r>
+      <w:r>
+        <w:t xml:space="preserve"> instancjach z których każda ma inną liczbę wierzchołków i przedstawia wersję symetryczną badanego problemu. Instancje zostały wybrane biorąc pod uwagę czasochłonność wykonywanych obliczeń. Na wykresy naniesiono najkrótsze trasy dla każdej instancji, aby można było w prosty graficzny sposób uzyskać odniesienie co do jakości uzyskanych rozwiązań. Jak widać na wykresach jakość rozwiązań dla domyślnych wartości parametrów oraz domyślnych operatorów</w:t>
       </w:r>
       <w:r>
         <w:t>, znacznie odbiega od rozwiązania optymalnego.</w:t>
@@ -8593,18 +6959,39 @@
     </w:p>
     <w:p>
       <w:pPr>
-        <w:pStyle w:val="Heading1"/>
-      </w:pPr>
-      <w:bookmarkStart w:id="9" w:name="_Toc41468899"/>
-      <w:r>
-        <w:lastRenderedPageBreak/>
-        <w:t>Program genetyczny hybrydowy</w:t>
-      </w:r>
-      <w:bookmarkEnd w:id="9"/>
+        <w:pStyle w:val="Heading2"/>
+      </w:pPr>
+      <w:r>
+        <w:t xml:space="preserve">Porównanie </w:t>
+      </w:r>
     </w:p>
     <w:p>
-      <w:r>
-        <w:t>Wykorzystano następujące paczki języka R:</w:t>
+      <w:pPr>
+        <w:pStyle w:val="Heading2"/>
+      </w:pPr>
+      <w:r>
+        <w:t xml:space="preserve">Porównanie </w:t>
+      </w:r>
+      <w:bookmarkStart w:id="10" w:name="_GoBack"/>
+      <w:bookmarkEnd w:id="10"/>
+    </w:p>
+    <w:p/>
+    <w:p>
+      <w:pPr>
+        <w:pStyle w:val="Heading1"/>
+      </w:pPr>
+      <w:bookmarkStart w:id="11" w:name="_Toc41468899"/>
+      <w:r>
+        <w:t>Program genetyczny hybrydowy</w:t>
+      </w:r>
+      <w:bookmarkEnd w:id="11"/>
+    </w:p>
+    <w:p>
+      <w:r>
+        <w:t>Do badań w</w:t>
+      </w:r>
+      <w:r>
+        <w:t>ykorzystano następujące paczki języka R:</w:t>
       </w:r>
     </w:p>
     <w:p>
@@ -8745,58 +7132,50 @@
       <w:pPr>
         <w:pStyle w:val="Heading1"/>
       </w:pPr>
-      <w:bookmarkStart w:id="10" w:name="_Toc41468900"/>
+      <w:bookmarkStart w:id="12" w:name="_Toc41468900"/>
       <w:r>
         <w:t>Tabele i wykresy z doświadczeń</w:t>
-      </w:r>
-      <w:bookmarkEnd w:id="10"/>
-    </w:p>
-    <w:p>
-      <w:r>
-        <w:br w:type="page"/>
-      </w:r>
-      <w:bookmarkStart w:id="11" w:name="_GoBack"/>
-      <w:bookmarkEnd w:id="11"/>
-    </w:p>
-    <w:p>
-      <w:pPr>
-        <w:pStyle w:val="Heading1"/>
-      </w:pPr>
-      <w:bookmarkStart w:id="12" w:name="_Toc41468922"/>
-      <w:r>
-        <w:lastRenderedPageBreak/>
-        <w:t>Wnioski</w:t>
       </w:r>
       <w:bookmarkEnd w:id="12"/>
     </w:p>
     <w:p>
-      <w:pPr>
-        <w:pStyle w:val="Heading2"/>
-      </w:pPr>
-      <w:bookmarkStart w:id="13" w:name="_Toc41468923"/>
-      <w:r>
-        <w:t xml:space="preserve">Wnioski nt. </w:t>
-      </w:r>
-      <w:r>
-        <w:t>własnych implementacji</w:t>
+      <w:r>
+        <w:br w:type="page"/>
+      </w:r>
+    </w:p>
+    <w:p>
+      <w:pPr>
+        <w:pStyle w:val="Heading1"/>
+      </w:pPr>
+      <w:bookmarkStart w:id="13" w:name="_Toc41468922"/>
+      <w:r>
+        <w:lastRenderedPageBreak/>
+        <w:t>Wnioski</w:t>
       </w:r>
       <w:bookmarkEnd w:id="13"/>
     </w:p>
     <w:p>
-      <w:r>
-        <w:br w:type="page"/>
-      </w:r>
+      <w:pPr>
+        <w:pStyle w:val="Heading2"/>
+      </w:pPr>
+      <w:bookmarkStart w:id="14" w:name="_Toc41468923"/>
+      <w:r>
+        <w:t xml:space="preserve">Wnioski nt. </w:t>
+      </w:r>
+      <w:r>
+        <w:t>własnych implementacji</w:t>
+      </w:r>
+      <w:bookmarkEnd w:id="14"/>
     </w:p>
     <w:p>
       <w:pPr>
         <w:pStyle w:val="Heading2"/>
       </w:pPr>
-      <w:bookmarkStart w:id="14" w:name="_Toc41468924"/>
-      <w:r>
-        <w:lastRenderedPageBreak/>
+      <w:bookmarkStart w:id="15" w:name="_Toc41468924"/>
+      <w:r>
         <w:t>Wnioski nt. implementacji i języka R</w:t>
       </w:r>
-      <w:bookmarkEnd w:id="14"/>
+      <w:bookmarkEnd w:id="15"/>
     </w:p>
     <w:p>
       <w:pPr>
@@ -8815,193 +7194,6 @@
     </w:p>
     <w:p>
       <w:pPr>
-        <w:pStyle w:val="ListParagraph"/>
-        <w:numPr>
-          <w:ilvl w:val="0"/>
-          <w:numId w:val="18"/>
-        </w:numPr>
-      </w:pPr>
-      <w:r>
-        <w:t xml:space="preserve">szczególnie przydatne są funkcyjne aspekty tego języka, które umożliwiły </w:t>
-      </w:r>
-      <w:r>
-        <w:t>implementację skryptów bez zbędnego narzutu programistycznego (np. zwracanie funkcji jako wynik funkcji</w:t>
-      </w:r>
-      <w:r>
-        <w:t xml:space="preserve">, która jako argument przyjmuje nazwę funkcji z pakietu </w:t>
-      </w:r>
-      <w:proofErr w:type="spellStart"/>
-      <w:r>
-        <w:t>globalOptTest</w:t>
-      </w:r>
-      <w:proofErr w:type="spellEnd"/>
-      <w:r>
-        <w:t>),</w:t>
-      </w:r>
-    </w:p>
-    <w:p>
-      <w:pPr>
-        <w:pStyle w:val="ListParagraph"/>
-        <w:numPr>
-          <w:ilvl w:val="0"/>
-          <w:numId w:val="18"/>
-        </w:numPr>
-      </w:pPr>
-      <w:r>
-        <w:t>j</w:t>
-      </w:r>
-      <w:r>
-        <w:t xml:space="preserve">eden z autorów sprawozdania miał okazję wcześniej implementować </w:t>
-      </w:r>
-      <w:r>
-        <w:t xml:space="preserve">już podobne zadanie (z własną implementacją algorytmu genetycznego) w języku Kotlin. Ilość kodu potrzebna np. na przeprowadzenie badań (pomijając implementację samego algorytmu, której w tym przypadku </w:t>
-      </w:r>
-      <w:r>
-        <w:t>nie było – skorzystano z gotowej paczki GA) w przypadku języka R jest znacząco niższa. Prostsze jest również generowanie wykresów,</w:t>
-      </w:r>
-    </w:p>
-    <w:p>
-      <w:pPr>
-        <w:pStyle w:val="ListParagraph"/>
-        <w:numPr>
-          <w:ilvl w:val="0"/>
-          <w:numId w:val="18"/>
-        </w:numPr>
-      </w:pPr>
-      <w:r>
-        <w:t>j</w:t>
-      </w:r>
-      <w:r>
-        <w:t>ęzyk R zawiera jednak kilka „</w:t>
-      </w:r>
-      <w:proofErr w:type="spellStart"/>
-      <w:r>
-        <w:t>puapek</w:t>
-      </w:r>
-      <w:proofErr w:type="spellEnd"/>
-      <w:r>
-        <w:t>”. Jedną z nich jest problem, na któr</w:t>
-      </w:r>
-      <w:r>
-        <w:t>y spowodował opóźnienie w oddaniu listy:</w:t>
-      </w:r>
-      <w:r>
-        <w:t xml:space="preserve"> podając nazwę elementu listy można bowiem używać składni </w:t>
-      </w:r>
-      <w:proofErr w:type="spellStart"/>
-      <w:proofErr w:type="gramStart"/>
-      <w:r>
-        <w:rPr>
-          <w:rStyle w:val="QuoteChar"/>
-        </w:rPr>
-        <w:t>nazwa.listy</w:t>
-      </w:r>
-      <w:proofErr w:type="gramEnd"/>
-      <w:r>
-        <w:rPr>
-          <w:rStyle w:val="QuoteChar"/>
-        </w:rPr>
-        <w:t>$nazwa.elementu</w:t>
-      </w:r>
-      <w:proofErr w:type="spellEnd"/>
-      <w:r>
-        <w:t xml:space="preserve"> lub </w:t>
-      </w:r>
-      <w:proofErr w:type="spellStart"/>
-      <w:r>
-        <w:rPr>
-          <w:rStyle w:val="QuoteChar"/>
-        </w:rPr>
-        <w:t>nazwa.listy</w:t>
-      </w:r>
-      <w:proofErr w:type="spellEnd"/>
-      <w:r>
-        <w:rPr>
-          <w:rStyle w:val="QuoteChar"/>
-        </w:rPr>
-        <w:t>[[</w:t>
-      </w:r>
-      <w:proofErr w:type="spellStart"/>
-      <w:r>
-        <w:rPr>
-          <w:rStyle w:val="QuoteChar"/>
-        </w:rPr>
-        <w:t>nazwa.elementu</w:t>
-      </w:r>
-      <w:proofErr w:type="spellEnd"/>
-      <w:r>
-        <w:rPr>
-          <w:rStyle w:val="QuoteChar"/>
-        </w:rPr>
-        <w:t>]].</w:t>
-      </w:r>
-      <w:r>
-        <w:t xml:space="preserve"> Okazało </w:t>
-      </w:r>
-      <w:proofErr w:type="gramStart"/>
-      <w:r>
-        <w:t>się</w:t>
-      </w:r>
-      <w:proofErr w:type="gramEnd"/>
-      <w:r>
-        <w:t xml:space="preserve"> że jedynie ten drugi sposób umożliwia </w:t>
-      </w:r>
-      <w:r>
-        <w:t xml:space="preserve">przekazanie nazwy elementu jako zmiennej typu string. Początkowo użyta składnia </w:t>
-      </w:r>
-      <w:proofErr w:type="spellStart"/>
-      <w:proofErr w:type="gramStart"/>
-      <w:r>
-        <w:rPr>
-          <w:rStyle w:val="QuoteChar"/>
-        </w:rPr>
-        <w:t>nazwa.listy</w:t>
-      </w:r>
-      <w:proofErr w:type="gramEnd"/>
-      <w:r>
-        <w:rPr>
-          <w:rStyle w:val="QuoteChar"/>
-        </w:rPr>
-        <w:t>$nazwa.elementu</w:t>
-      </w:r>
-      <w:proofErr w:type="spellEnd"/>
-      <w:r>
-        <w:t xml:space="preserve"> </w:t>
-      </w:r>
-      <w:r>
-        <w:t xml:space="preserve">(gdzie </w:t>
-      </w:r>
-      <w:proofErr w:type="spellStart"/>
-      <w:r>
-        <w:rPr>
-          <w:rStyle w:val="QuoteChar"/>
-        </w:rPr>
-        <w:t>nazwa.elementu</w:t>
-      </w:r>
-      <w:proofErr w:type="spellEnd"/>
-      <w:r>
-        <w:t xml:space="preserve"> to zmienna typu string) </w:t>
-      </w:r>
-      <w:r>
-        <w:t xml:space="preserve">nie </w:t>
-      </w:r>
-      <w:r>
-        <w:t>powodowała błędu, ale tworzyła w liście nowy element o nazwie „</w:t>
-      </w:r>
-      <w:proofErr w:type="spellStart"/>
-      <w:r>
-        <w:t>nazwa.elementu</w:t>
-      </w:r>
-      <w:proofErr w:type="spellEnd"/>
-      <w:r>
-        <w:t xml:space="preserve">”. Stąd znalezienie tego błędu, </w:t>
-      </w:r>
-      <w:r>
-        <w:t>znacząco wydłużyło czas implementacji.</w:t>
-      </w:r>
-    </w:p>
-    <w:p>
-      <w:pPr>
         <w:ind w:left="360"/>
       </w:pPr>
     </w:p>
@@ -9015,29 +7207,29 @@
       <w:pPr>
         <w:pStyle w:val="Heading1"/>
       </w:pPr>
-      <w:bookmarkStart w:id="15" w:name="_Toc41468925"/>
+      <w:bookmarkStart w:id="16" w:name="_Toc41468925"/>
       <w:r>
         <w:lastRenderedPageBreak/>
         <w:t>Kod z komentarzem</w:t>
-      </w:r>
-      <w:bookmarkEnd w:id="15"/>
-    </w:p>
-    <w:p>
-      <w:r>
-        <w:t>Komentarze umieszczono w kodzie w języku angielskim, dla zachowania spójności z nazewnictwem metod.</w:t>
-      </w:r>
-    </w:p>
-    <w:p>
-      <w:pPr>
-        <w:pStyle w:val="Heading2"/>
-      </w:pPr>
-      <w:bookmarkStart w:id="16" w:name="_Toc41468926"/>
-      <w:r>
-        <w:t>Przegląd najważniejszych fragmentów kodu</w:t>
       </w:r>
       <w:bookmarkEnd w:id="16"/>
     </w:p>
     <w:p>
+      <w:r>
+        <w:t>Komentarze umieszczono w kodzie w języku angielskim, dla zachowania spójności z nazewnictwem metod.</w:t>
+      </w:r>
+    </w:p>
+    <w:p>
+      <w:pPr>
+        <w:pStyle w:val="Heading2"/>
+      </w:pPr>
+      <w:bookmarkStart w:id="17" w:name="_Toc41468926"/>
+      <w:r>
+        <w:t>Przegląd najważniejszych fragmentów kodu</w:t>
+      </w:r>
+      <w:bookmarkEnd w:id="17"/>
+    </w:p>
+    <w:p>
       <w:pPr>
         <w:rPr>
           <w:lang w:val="en-GB"/>
@@ -9048,11 +7240,11 @@
       <w:pPr>
         <w:pStyle w:val="Heading1"/>
       </w:pPr>
-      <w:bookmarkStart w:id="17" w:name="_Toc41468928"/>
+      <w:bookmarkStart w:id="18" w:name="_Toc41468928"/>
       <w:r>
         <w:t>Literatura</w:t>
       </w:r>
-      <w:bookmarkEnd w:id="17"/>
+      <w:bookmarkEnd w:id="18"/>
     </w:p>
     <w:p>
       <w:r>
@@ -9064,7 +7256,7 @@
       <w:r>
         <w:t xml:space="preserve">] </w:t>
       </w:r>
-      <w:hyperlink r:id="rId11" w:history="1">
+      <w:hyperlink r:id="rId12" w:history="1">
         <w:r>
           <w:rPr>
             <w:rStyle w:val="Hyperlink"/>
@@ -9086,7 +7278,7 @@
       <w:r>
         <w:t xml:space="preserve"> </w:t>
       </w:r>
-      <w:hyperlink r:id="rId12" w:history="1">
+      <w:hyperlink r:id="rId13" w:history="1">
         <w:r>
           <w:rPr>
             <w:rStyle w:val="Hyperlink"/>
@@ -9099,7 +7291,7 @@
       <w:r>
         <w:t xml:space="preserve">[3] </w:t>
       </w:r>
-      <w:hyperlink r:id="rId13" w:history="1">
+      <w:hyperlink r:id="rId14" w:history="1">
         <w:r>
           <w:rPr>
             <w:rStyle w:val="Hyperlink"/>
@@ -9109,6 +7301,11 @@
       </w:hyperlink>
     </w:p>
     <w:p>
+      <w:pPr>
+        <w:rPr>
+          <w:rStyle w:val="Hyperlink"/>
+        </w:rPr>
+      </w:pPr>
       <w:r>
         <w:t>[</w:t>
       </w:r>
@@ -9121,7 +7318,7 @@
       <w:r>
         <w:t xml:space="preserve"> </w:t>
       </w:r>
-      <w:hyperlink r:id="rId14" w:history="1">
+      <w:hyperlink r:id="rId15" w:history="1">
         <w:r>
           <w:rPr>
             <w:rStyle w:val="Hyperlink"/>
@@ -9130,6 +7327,75 @@
         </w:r>
       </w:hyperlink>
     </w:p>
+    <w:p>
+      <w:r>
+        <w:rPr>
+          <w:rStyle w:val="Hyperlink"/>
+          <w:color w:val="auto"/>
+          <w:u w:val="none"/>
+        </w:rPr>
+        <w:t>[5]</w:t>
+      </w:r>
+      <w:r>
+        <w:rPr>
+          <w:rStyle w:val="Hyperlink"/>
+        </w:rPr>
+        <w:t xml:space="preserve"> </w:t>
+      </w:r>
+      <w:hyperlink r:id="rId16" w:history="1">
+        <w:r>
+          <w:rPr>
+            <w:rStyle w:val="Hyperlink"/>
+          </w:rPr>
+          <w:t>http://comopt.ifi.uni-heidelberg.de/software/TSPLIB95/STSP.html</w:t>
+        </w:r>
+      </w:hyperlink>
+    </w:p>
+    <w:p>
+      <w:r>
+        <w:t xml:space="preserve">[6] </w:t>
+      </w:r>
+      <w:hyperlink r:id="rId17" w:history="1">
+        <w:r>
+          <w:rPr>
+            <w:rStyle w:val="Hyperlink"/>
+          </w:rPr>
+          <w:t>https://en.wikipedia.org/wiki/Mutation_(genetic_algorithm)</w:t>
+        </w:r>
+      </w:hyperlink>
+    </w:p>
+    <w:p>
+      <w:r>
+        <w:t xml:space="preserve">[7] </w:t>
+      </w:r>
+      <w:hyperlink r:id="rId18" w:history="1">
+        <w:r>
+          <w:rPr>
+            <w:rStyle w:val="Hyperlink"/>
+          </w:rPr>
+          <w:t>https://sites.google.com/site/gotestfunctions/multimodal-function-list</w:t>
+        </w:r>
+      </w:hyperlink>
+    </w:p>
+    <w:p>
+      <w:pPr>
+        <w:rPr>
+          <w:rStyle w:val="Hyperlink"/>
+        </w:rPr>
+      </w:pPr>
+      <w:r>
+        <w:t xml:space="preserve">[8] </w:t>
+      </w:r>
+      <w:hyperlink r:id="rId19" w:history="1">
+        <w:r>
+          <w:rPr>
+            <w:rStyle w:val="Hyperlink"/>
+          </w:rPr>
+          <w:t>https://arxiv.org/pdf/1605.01931.pdf</w:t>
+        </w:r>
+      </w:hyperlink>
+    </w:p>
+    <w:p/>
     <w:sectPr>
       <w:pgSz w:w="11906" w:h="16838"/>
       <w:pgMar w:top="1417" w:right="1417" w:bottom="1417" w:left="1417" w:header="708" w:footer="708" w:gutter="0"/>
@@ -12453,7 +10719,7 @@
 </file>
 
 <file path=customXml/itemProps2.xml><?xml version="1.0" encoding="utf-8"?>
-<ds:datastoreItem xmlns:ds="http://schemas.openxmlformats.org/officeDocument/2006/customXml" ds:itemID="{654D4966-5BE6-4EC5-9DC9-A382C870E2CC}">
+<ds:datastoreItem xmlns:ds="http://schemas.openxmlformats.org/officeDocument/2006/customXml" ds:itemID="{F5442315-7839-407F-9CAF-50CDBC60F1B7}">
   <ds:schemaRefs>
     <ds:schemaRef ds:uri="http://schemas.openxmlformats.org/officeDocument/2006/bibliography"/>
   </ds:schemaRefs>

</xml_diff>